<commit_message>
updated descriptive test for creating new trip entry
</commit_message>
<xml_diff>
--- a/docs/TestforEntryCreated.docx
+++ b/docs/TestforEntryCreated.docx
@@ -19,7 +19,13 @@
         <w:rPr>
           <w:rFonts w:ascii="Cambria" w:hAnsi="Cambria"/>
         </w:rPr>
-        <w:t>The system shall allow users to login to the system</w:t>
+        <w:t xml:space="preserve">The system shall allow users to </w:t>
+      </w:r>
+      <w:r>
+        <w:rPr>
+          <w:rFonts w:ascii="Cambria" w:hAnsi="Cambria"/>
+        </w:rPr>
+        <w:t>create a new trip entry</w:t>
       </w:r>
     </w:p>
     <w:p>
@@ -60,20 +66,32 @@
         <w:rPr>
           <w:rFonts w:ascii="Cambria" w:hAnsi="Cambria"/>
         </w:rPr>
-        <w:t xml:space="preserve">I want to login to the system </w:t>
-      </w:r>
-    </w:p>
-    <w:p>
-      <w:pPr>
-        <w:rPr>
-          <w:rFonts w:ascii="Cambria" w:hAnsi="Cambria"/>
-        </w:rPr>
-      </w:pPr>
-      <w:r>
-        <w:rPr>
-          <w:rFonts w:ascii="Cambria" w:hAnsi="Cambria"/>
-        </w:rPr>
-        <w:t>so that I can access my home page</w:t>
+        <w:t xml:space="preserve">I want to </w:t>
+      </w:r>
+      <w:r>
+        <w:rPr>
+          <w:rFonts w:ascii="Cambria" w:hAnsi="Cambria"/>
+        </w:rPr>
+        <w:t>create a trip list</w:t>
+      </w:r>
+    </w:p>
+    <w:p>
+      <w:pPr>
+        <w:rPr>
+          <w:rFonts w:ascii="Cambria" w:hAnsi="Cambria"/>
+        </w:rPr>
+      </w:pPr>
+      <w:r>
+        <w:rPr>
+          <w:rFonts w:ascii="Cambria" w:hAnsi="Cambria"/>
+        </w:rPr>
+        <w:t xml:space="preserve">so that I can </w:t>
+      </w:r>
+      <w:r>
+        <w:rPr>
+          <w:rFonts w:ascii="Cambria" w:hAnsi="Cambria"/>
+        </w:rPr>
+        <w:t>then start adding itinerary items</w:t>
       </w:r>
     </w:p>
     <w:p>
@@ -106,7 +124,49 @@
         <w:rPr>
           <w:rFonts w:ascii="Cambria" w:hAnsi="Cambria"/>
         </w:rPr>
-        <w:t>User tries to log in with valid credentials (pass)</w:t>
+        <w:t xml:space="preserve">User tries to </w:t>
+      </w:r>
+      <w:r>
+        <w:rPr>
+          <w:rFonts w:ascii="Cambria" w:hAnsi="Cambria"/>
+        </w:rPr>
+        <w:t>create a trip</w:t>
+      </w:r>
+      <w:r>
+        <w:rPr>
+          <w:rFonts w:ascii="Cambria" w:hAnsi="Cambria"/>
+        </w:rPr>
+        <w:t xml:space="preserve"> with a </w:t>
+      </w:r>
+      <w:r>
+        <w:rPr>
+          <w:rFonts w:ascii="Cambria" w:hAnsi="Cambria"/>
+        </w:rPr>
+        <w:t>title</w:t>
+      </w:r>
+      <w:r>
+        <w:rPr>
+          <w:rFonts w:ascii="Cambria" w:hAnsi="Cambria"/>
+        </w:rPr>
+        <w:t xml:space="preserve"> that has </w:t>
+      </w:r>
+      <w:r>
+        <w:rPr>
+          <w:rFonts w:ascii="Cambria" w:hAnsi="Cambria"/>
+        </w:rPr>
+        <w:t xml:space="preserve">special, alphabet, and numeric </w:t>
+      </w:r>
+      <w:r>
+        <w:rPr>
+          <w:rFonts w:ascii="Cambria" w:hAnsi="Cambria"/>
+        </w:rPr>
+        <w:t xml:space="preserve">characters </w:t>
+      </w:r>
+      <w:r>
+        <w:rPr>
+          <w:rFonts w:ascii="Cambria" w:hAnsi="Cambria"/>
+        </w:rPr>
+        <w:t>(pass)</w:t>
       </w:r>
     </w:p>
     <w:p>
@@ -124,55 +184,31 @@
         <w:rPr>
           <w:rFonts w:ascii="Cambria" w:hAnsi="Cambria"/>
         </w:rPr>
-        <w:t xml:space="preserve">User tries to log in with a username that has less than </w:t>
-      </w:r>
-      <w:r>
-        <w:rPr>
-          <w:rFonts w:ascii="Cambria" w:hAnsi="Cambria"/>
-        </w:rPr>
-        <w:t>9</w:t>
-      </w:r>
-      <w:r>
-        <w:rPr>
-          <w:rFonts w:ascii="Cambria" w:hAnsi="Cambria"/>
-        </w:rPr>
-        <w:t xml:space="preserve"> characters </w:t>
-      </w:r>
-      <w:r>
-        <w:rPr>
-          <w:rFonts w:ascii="Cambria" w:hAnsi="Cambria"/>
-        </w:rPr>
-        <w:t xml:space="preserve">and no special characters </w:t>
-      </w:r>
-      <w:r>
-        <w:rPr>
-          <w:rFonts w:ascii="Cambria" w:hAnsi="Cambria"/>
-        </w:rPr>
-        <w:t>(pass)</w:t>
-      </w:r>
-    </w:p>
-    <w:p>
-      <w:pPr>
-        <w:pStyle w:val="ListParagraph"/>
-        <w:numPr>
-          <w:ilvl w:val="0"/>
-          <w:numId w:val="3"/>
-        </w:numPr>
-        <w:rPr>
-          <w:rFonts w:ascii="Cambria" w:hAnsi="Cambria"/>
-        </w:rPr>
-      </w:pPr>
-      <w:r>
-        <w:rPr>
-          <w:rFonts w:ascii="Cambria" w:hAnsi="Cambria"/>
-        </w:rPr>
-        <w:t>User tries to log in with a username</w:t>
-      </w:r>
-      <w:r>
-        <w:rPr>
-          <w:rFonts w:ascii="Cambria" w:hAnsi="Cambria"/>
-        </w:rPr>
-        <w:t xml:space="preserve"> and password fields</w:t>
+        <w:t xml:space="preserve">User tries to log in with a </w:t>
+      </w:r>
+      <w:r>
+        <w:rPr>
+          <w:rFonts w:ascii="Cambria" w:hAnsi="Cambria"/>
+        </w:rPr>
+        <w:t>title</w:t>
+      </w:r>
+      <w:r>
+        <w:rPr>
+          <w:rFonts w:ascii="Cambria" w:hAnsi="Cambria"/>
+        </w:rPr>
+        <w:t xml:space="preserve"> and </w:t>
+      </w:r>
+      <w:r>
+        <w:rPr>
+          <w:rFonts w:ascii="Cambria" w:hAnsi="Cambria"/>
+        </w:rPr>
+        <w:t>start date</w:t>
+      </w:r>
+      <w:r>
+        <w:rPr>
+          <w:rFonts w:ascii="Cambria" w:hAnsi="Cambria"/>
+        </w:rPr>
+        <w:t xml:space="preserve"> fields</w:t>
       </w:r>
       <w:r>
         <w:rPr>
@@ -282,7 +318,14 @@
           <w:rFonts w:ascii="Cambria" w:hAnsi="Cambria"/>
           <w:b/>
         </w:rPr>
-        <w:t xml:space="preserve"> Matt Roberts</w:t>
+        <w:t xml:space="preserve"> </w:t>
+      </w:r>
+      <w:r>
+        <w:rPr>
+          <w:rFonts w:ascii="Cambria" w:hAnsi="Cambria"/>
+          <w:b/>
+        </w:rPr>
+        <w:t>Kent Kobi</w:t>
       </w:r>
     </w:p>
     <w:p>
@@ -338,7 +381,6 @@
         </w:rPr>
         <w:t xml:space="preserve">Download </w:t>
       </w:r>
-      <w:proofErr w:type="spellStart"/>
       <w:r>
         <w:rPr>
           <w:rFonts w:ascii="Cambria" w:hAnsi="Cambria" w:cs="Segoe UI"/>
@@ -347,9 +389,8 @@
           <w:color w:val="212529"/>
           <w:shd w:val="clear" w:color="auto" w:fill="FFFFFF"/>
         </w:rPr>
-        <w:t>BookWorm</w:t>
-      </w:r>
-      <w:proofErr w:type="spellEnd"/>
+        <w:t>‘Travel Wishes’</w:t>
+      </w:r>
       <w:r>
         <w:rPr>
           <w:rFonts w:ascii="Cambria" w:hAnsi="Cambria" w:cs="Segoe UI"/>
@@ -358,7 +399,37 @@
           <w:color w:val="212529"/>
           <w:shd w:val="clear" w:color="auto" w:fill="FFFFFF"/>
         </w:rPr>
-        <w:t xml:space="preserve"> Application</w:t>
+        <w:t xml:space="preserve"> </w:t>
+      </w:r>
+      <w:r>
+        <w:rPr>
+          <w:rFonts w:ascii="Cambria" w:hAnsi="Cambria" w:cs="Segoe UI"/>
+          <w:b/>
+          <w:bCs/>
+          <w:color w:val="212529"/>
+          <w:shd w:val="clear" w:color="auto" w:fill="FFFFFF"/>
+        </w:rPr>
+        <w:t>a</w:t>
+      </w:r>
+      <w:r>
+        <w:rPr>
+          <w:rFonts w:ascii="Cambria" w:hAnsi="Cambria" w:cs="Segoe UI"/>
+          <w:b/>
+          <w:bCs/>
+          <w:color w:val="212529"/>
+          <w:shd w:val="clear" w:color="auto" w:fill="FFFFFF"/>
+        </w:rPr>
+        <w:t>pplication</w:t>
+      </w:r>
+      <w:r>
+        <w:rPr>
+          <w:rFonts w:ascii="Cambria" w:hAnsi="Cambria" w:cs="Segoe UI"/>
+          <w:b/>
+          <w:bCs/>
+          <w:color w:val="212529"/>
+          <w:shd w:val="clear" w:color="auto" w:fill="FFFFFF"/>
+        </w:rPr>
+        <w:t xml:space="preserve"> source code</w:t>
       </w:r>
     </w:p>
     <w:p>
@@ -410,7 +481,49 @@
           <w:color w:val="212529"/>
           <w:shd w:val="clear" w:color="auto" w:fill="FFFFFF"/>
         </w:rPr>
-        <w:t>Create TestScreen.js in Screens folder</w:t>
+        <w:t xml:space="preserve">Run </w:t>
+      </w:r>
+      <w:r>
+        <w:rPr>
+          <w:rFonts w:ascii="Cambria" w:hAnsi="Cambria" w:cs="Segoe UI"/>
+          <w:b/>
+          <w:bCs/>
+          <w:color w:val="212529"/>
+          <w:shd w:val="clear" w:color="auto" w:fill="FFFFFF"/>
+        </w:rPr>
+        <w:t>“</w:t>
+      </w:r>
+      <w:proofErr w:type="spellStart"/>
+      <w:r>
+        <w:rPr>
+          <w:rFonts w:ascii="Cambria" w:hAnsi="Cambria" w:cs="Segoe UI"/>
+          <w:b/>
+          <w:bCs/>
+          <w:color w:val="212529"/>
+          <w:shd w:val="clear" w:color="auto" w:fill="FFFFFF"/>
+        </w:rPr>
+        <w:t>npm</w:t>
+      </w:r>
+      <w:proofErr w:type="spellEnd"/>
+      <w:r>
+        <w:rPr>
+          <w:rFonts w:ascii="Cambria" w:hAnsi="Cambria" w:cs="Segoe UI"/>
+          <w:b/>
+          <w:bCs/>
+          <w:color w:val="212529"/>
+          <w:shd w:val="clear" w:color="auto" w:fill="FFFFFF"/>
+        </w:rPr>
+        <w:t xml:space="preserve"> </w:t>
+      </w:r>
+      <w:r>
+        <w:rPr>
+          <w:rFonts w:ascii="Cambria" w:hAnsi="Cambria" w:cs="Segoe UI"/>
+          <w:b/>
+          <w:bCs/>
+          <w:color w:val="212529"/>
+          <w:shd w:val="clear" w:color="auto" w:fill="FFFFFF"/>
+        </w:rPr>
+        <w:t>install “</w:t>
       </w:r>
     </w:p>
     <w:p>
@@ -436,7 +549,49 @@
           <w:color w:val="212529"/>
           <w:shd w:val="clear" w:color="auto" w:fill="FFFFFF"/>
         </w:rPr>
-        <w:t>Use AppTextInput.js component in TestScreen.js</w:t>
+        <w:t>Run “</w:t>
+      </w:r>
+      <w:proofErr w:type="spellStart"/>
+      <w:r>
+        <w:rPr>
+          <w:rFonts w:ascii="Cambria" w:hAnsi="Cambria" w:cs="Segoe UI"/>
+          <w:b/>
+          <w:bCs/>
+          <w:color w:val="212529"/>
+          <w:shd w:val="clear" w:color="auto" w:fill="FFFFFF"/>
+        </w:rPr>
+        <w:t>npm</w:t>
+      </w:r>
+      <w:proofErr w:type="spellEnd"/>
+      <w:r>
+        <w:rPr>
+          <w:rFonts w:ascii="Cambria" w:hAnsi="Cambria" w:cs="Segoe UI"/>
+          <w:b/>
+          <w:bCs/>
+          <w:color w:val="212529"/>
+          <w:shd w:val="clear" w:color="auto" w:fill="FFFFFF"/>
+        </w:rPr>
+        <w:t xml:space="preserve"> </w:t>
+      </w:r>
+      <w:r>
+        <w:rPr>
+          <w:rFonts w:ascii="Cambria" w:hAnsi="Cambria" w:cs="Segoe UI"/>
+          <w:b/>
+          <w:bCs/>
+          <w:color w:val="212529"/>
+          <w:shd w:val="clear" w:color="auto" w:fill="FFFFFF"/>
+        </w:rPr>
+        <w:t>start</w:t>
+      </w:r>
+      <w:r>
+        <w:rPr>
+          <w:rFonts w:ascii="Cambria" w:hAnsi="Cambria" w:cs="Segoe UI"/>
+          <w:b/>
+          <w:bCs/>
+          <w:color w:val="212529"/>
+          <w:shd w:val="clear" w:color="auto" w:fill="FFFFFF"/>
+        </w:rPr>
+        <w:t>”</w:t>
       </w:r>
     </w:p>
     <w:p>
@@ -448,21 +603,16 @@
         </w:numPr>
         <w:rPr>
           <w:rFonts w:ascii="Cambria" w:hAnsi="Cambria" w:cs="Segoe UI"/>
-          <w:b/>
-          <w:bCs/>
           <w:color w:val="212529"/>
           <w:shd w:val="clear" w:color="auto" w:fill="FFFFFF"/>
         </w:rPr>
       </w:pPr>
       <w:r>
         <w:rPr>
-          <w:rFonts w:ascii="Cambria" w:hAnsi="Cambria" w:cs="Segoe UI"/>
           <w:b/>
           <w:bCs/>
-          <w:color w:val="212529"/>
-          <w:shd w:val="clear" w:color="auto" w:fill="FFFFFF"/>
-        </w:rPr>
-        <w:t>Call TestScreen.js from App.js</w:t>
+        </w:rPr>
+        <w:t>From Metro Bundler, choose “Run on iOS simulator”</w:t>
       </w:r>
     </w:p>
     <w:p>
@@ -473,7 +623,6 @@
           <w:numId w:val="1"/>
         </w:numPr>
         <w:rPr>
-          <w:rStyle w:val="Strong"/>
           <w:rFonts w:ascii="Cambria" w:hAnsi="Cambria" w:cs="Segoe UI"/>
           <w:color w:val="212529"/>
           <w:shd w:val="clear" w:color="auto" w:fill="FFFFFF"/>
@@ -481,35 +630,51 @@
       </w:pPr>
       <w:r>
         <w:rPr>
+          <w:b/>
+          <w:bCs/>
+        </w:rPr>
+        <w:t xml:space="preserve">Login with valid credentials (username: </w:t>
+      </w:r>
+      <w:hyperlink r:id="rId5" w:history="1">
+        <w:r>
+          <w:rPr>
+            <w:rStyle w:val="Hyperlink"/>
+            <w:b/>
+            <w:bCs/>
+          </w:rPr>
+          <w:t>js@gmail.com</w:t>
+        </w:r>
+      </w:hyperlink>
+      <w:r>
+        <w:rPr>
+          <w:b/>
+          <w:bCs/>
+        </w:rPr>
+        <w:t>, password: 2345)</w:t>
+      </w:r>
+    </w:p>
+    <w:p>
+      <w:pPr>
+        <w:pStyle w:val="ListParagraph"/>
+        <w:numPr>
+          <w:ilvl w:val="0"/>
+          <w:numId w:val="1"/>
+        </w:numPr>
+        <w:rPr>
+          <w:rStyle w:val="Strong"/>
           <w:rFonts w:ascii="Cambria" w:hAnsi="Cambria" w:cs="Segoe UI"/>
-          <w:b/>
-          <w:bCs/>
+          <w:b w:val="0"/>
+          <w:bCs w:val="0"/>
           <w:color w:val="212529"/>
           <w:shd w:val="clear" w:color="auto" w:fill="FFFFFF"/>
         </w:rPr>
-        <w:t xml:space="preserve">Run </w:t>
-      </w:r>
-      <w:proofErr w:type="spellStart"/>
-      <w:r>
-        <w:rPr>
-          <w:rFonts w:ascii="Cambria" w:hAnsi="Cambria" w:cs="Segoe UI"/>
+      </w:pPr>
+      <w:r>
+        <w:rPr>
           <w:b/>
           <w:bCs/>
-          <w:color w:val="212529"/>
-          <w:shd w:val="clear" w:color="auto" w:fill="FFFFFF"/>
-        </w:rPr>
-        <w:t>npm</w:t>
-      </w:r>
-      <w:proofErr w:type="spellEnd"/>
-      <w:r>
-        <w:rPr>
-          <w:rFonts w:ascii="Cambria" w:hAnsi="Cambria" w:cs="Segoe UI"/>
-          <w:b/>
-          <w:bCs/>
-          <w:color w:val="212529"/>
-          <w:shd w:val="clear" w:color="auto" w:fill="FFFFFF"/>
-        </w:rPr>
-        <w:t xml:space="preserve"> start</w:t>
+        </w:rPr>
+        <w:t>Navigate to ‘New Trip’</w:t>
       </w:r>
     </w:p>
     <w:tbl>
@@ -686,6 +851,7 @@
                 <w:rFonts w:ascii="Cambria" w:hAnsi="Cambria"/>
               </w:rPr>
             </w:pPr>
+            <w:bookmarkStart w:id="0" w:name="_Hlk71643487"/>
             <w:r>
               <w:rPr>
                 <w:rFonts w:ascii="Cambria" w:hAnsi="Cambria"/>
@@ -709,7 +875,31 @@
               <w:rPr>
                 <w:rFonts w:ascii="Cambria" w:hAnsi="Cambria"/>
               </w:rPr>
-              <w:t>To test the functionality of the login screen when username and password are entered correctly</w:t>
+              <w:t xml:space="preserve">To test the functionality of the </w:t>
+            </w:r>
+            <w:r>
+              <w:rPr>
+                <w:rFonts w:ascii="Cambria" w:hAnsi="Cambria"/>
+              </w:rPr>
+              <w:t>‘</w:t>
+            </w:r>
+            <w:r>
+              <w:rPr>
+                <w:rFonts w:ascii="Cambria" w:hAnsi="Cambria"/>
+              </w:rPr>
+              <w:t>New Trip</w:t>
+            </w:r>
+            <w:r>
+              <w:rPr>
+                <w:rFonts w:ascii="Cambria" w:hAnsi="Cambria"/>
+              </w:rPr>
+              <w:t>’</w:t>
+            </w:r>
+            <w:r>
+              <w:rPr>
+                <w:rFonts w:ascii="Cambria" w:hAnsi="Cambria"/>
+              </w:rPr>
+              <w:t xml:space="preserve"> screen when Trip Title and Start Date are entered correctly</w:t>
             </w:r>
           </w:p>
         </w:tc>
@@ -723,34 +913,60 @@
                 <w:rFonts w:ascii="Cambria" w:hAnsi="Cambria"/>
               </w:rPr>
             </w:pPr>
+            <w:bookmarkStart w:id="1" w:name="OLE_LINK7"/>
+            <w:bookmarkStart w:id="2" w:name="OLE_LINK8"/>
+            <w:r>
+              <w:rPr>
+                <w:rFonts w:ascii="Cambria" w:hAnsi="Cambria"/>
+              </w:rPr>
+              <w:t>Trip Title</w:t>
+            </w:r>
+            <w:bookmarkEnd w:id="1"/>
+            <w:bookmarkEnd w:id="2"/>
+          </w:p>
+        </w:tc>
+        <w:tc>
+          <w:tcPr>
+            <w:tcW w:w="1192" w:type="dxa"/>
+          </w:tcPr>
+          <w:p>
+            <w:pPr>
+              <w:rPr>
+                <w:rFonts w:ascii="Cambria" w:hAnsi="Cambria"/>
+              </w:rPr>
+            </w:pPr>
+            <w:bookmarkStart w:id="3" w:name="OLE_LINK13"/>
+            <w:bookmarkStart w:id="4" w:name="OLE_LINK14"/>
+            <w:proofErr w:type="gramStart"/>
+            <w:r>
+              <w:rPr>
+                <w:rFonts w:ascii="Cambria" w:hAnsi="Cambria"/>
+              </w:rPr>
+              <w:t>!@</w:t>
+            </w:r>
+            <w:proofErr w:type="gramEnd"/>
+            <w:r>
+              <w:rPr>
+                <w:rFonts w:ascii="Cambria" w:hAnsi="Cambria"/>
+              </w:rPr>
+              <w:t xml:space="preserve">#^ </w:t>
+            </w:r>
             <w:proofErr w:type="spellStart"/>
             <w:r>
               <w:rPr>
                 <w:rFonts w:ascii="Cambria" w:hAnsi="Cambria"/>
               </w:rPr>
-              <w:t>UserName</w:t>
+              <w:t>abc</w:t>
             </w:r>
             <w:proofErr w:type="spellEnd"/>
-          </w:p>
-        </w:tc>
-        <w:tc>
-          <w:tcPr>
-            <w:tcW w:w="1192" w:type="dxa"/>
-          </w:tcPr>
-          <w:p>
-            <w:pPr>
-              <w:rPr>
-                <w:rFonts w:ascii="Cambria" w:hAnsi="Cambria"/>
-              </w:rPr>
-            </w:pPr>
-            <w:proofErr w:type="spellStart"/>
-            <w:r>
-              <w:rPr>
-                <w:rFonts w:ascii="Cambria" w:hAnsi="Cambria"/>
-              </w:rPr>
-              <w:t>JonSnow</w:t>
-            </w:r>
-            <w:proofErr w:type="spellEnd"/>
+            <w:r>
+              <w:rPr>
+                <w:rFonts w:ascii="Cambria" w:hAnsi="Cambria"/>
+              </w:rPr>
+              <w:t xml:space="preserve"> 123</w:t>
+            </w:r>
+            <w:bookmarkEnd w:id="3"/>
+            <w:bookmarkEnd w:id="4"/>
           </w:p>
         </w:tc>
         <w:tc>
@@ -764,12 +980,34 @@
                 <w:rFonts w:ascii="Cambria" w:hAnsi="Cambria"/>
               </w:rPr>
             </w:pPr>
-            <w:r>
-              <w:rPr>
-                <w:rFonts w:ascii="Cambria" w:hAnsi="Cambria"/>
-              </w:rPr>
-              <w:t>The user is redirected to the home page</w:t>
-            </w:r>
+            <w:bookmarkStart w:id="5" w:name="OLE_LINK22"/>
+            <w:bookmarkStart w:id="6" w:name="OLE_LINK23"/>
+            <w:r>
+              <w:rPr>
+                <w:rFonts w:ascii="Cambria" w:hAnsi="Cambria"/>
+              </w:rPr>
+              <w:t xml:space="preserve">The user is redirected to the trip </w:t>
+            </w:r>
+            <w:r>
+              <w:rPr>
+                <w:rFonts w:ascii="Cambria" w:hAnsi="Cambria"/>
+              </w:rPr>
+              <w:t>lists</w:t>
+            </w:r>
+            <w:r>
+              <w:rPr>
+                <w:rFonts w:ascii="Cambria" w:hAnsi="Cambria"/>
+              </w:rPr>
+              <w:t xml:space="preserve"> page</w:t>
+            </w:r>
+            <w:r>
+              <w:rPr>
+                <w:rFonts w:ascii="Cambria" w:hAnsi="Cambria"/>
+              </w:rPr>
+              <w:t xml:space="preserve"> with the new trip appended</w:t>
+            </w:r>
+            <w:bookmarkEnd w:id="5"/>
+            <w:bookmarkEnd w:id="6"/>
           </w:p>
         </w:tc>
         <w:tc>
@@ -787,7 +1025,7 @@
               <w:rPr>
                 <w:rFonts w:ascii="Cambria" w:hAnsi="Cambria"/>
               </w:rPr>
-              <w:t>The user is redirected to the home page</w:t>
+              <w:t>The user is redirected to the trip lists page with the new trip appended</w:t>
             </w:r>
           </w:p>
         </w:tc>
@@ -811,6 +1049,7 @@
           </w:p>
         </w:tc>
       </w:tr>
+      <w:bookmarkEnd w:id="0"/>
       <w:tr>
         <w:trPr>
           <w:trHeight w:val="81"/>
@@ -851,12 +1090,16 @@
                 <w:rFonts w:ascii="Cambria" w:hAnsi="Cambria"/>
               </w:rPr>
             </w:pPr>
-            <w:r>
-              <w:rPr>
-                <w:rFonts w:ascii="Cambria" w:hAnsi="Cambria"/>
-              </w:rPr>
-              <w:t>Password</w:t>
-            </w:r>
+            <w:bookmarkStart w:id="7" w:name="OLE_LINK9"/>
+            <w:bookmarkStart w:id="8" w:name="OLE_LINK10"/>
+            <w:r>
+              <w:rPr>
+                <w:rFonts w:ascii="Cambria" w:hAnsi="Cambria"/>
+              </w:rPr>
+              <w:t>Start date</w:t>
+            </w:r>
+            <w:bookmarkEnd w:id="7"/>
+            <w:bookmarkEnd w:id="8"/>
           </w:p>
         </w:tc>
         <w:tc>
@@ -869,12 +1112,16 @@
                 <w:rFonts w:ascii="Cambria" w:hAnsi="Cambria"/>
               </w:rPr>
             </w:pPr>
-            <w:r>
-              <w:rPr>
-                <w:rFonts w:ascii="Cambria" w:hAnsi="Cambria"/>
-              </w:rPr>
-              <w:t>got</w:t>
-            </w:r>
+            <w:bookmarkStart w:id="9" w:name="OLE_LINK11"/>
+            <w:bookmarkStart w:id="10" w:name="OLE_LINK12"/>
+            <w:r>
+              <w:rPr>
+                <w:rFonts w:ascii="Cambria" w:hAnsi="Cambria"/>
+              </w:rPr>
+              <w:t>June 5</w:t>
+            </w:r>
+            <w:bookmarkEnd w:id="9"/>
+            <w:bookmarkEnd w:id="10"/>
           </w:p>
         </w:tc>
         <w:tc>
@@ -932,6 +1179,7 @@
                 <w:rFonts w:ascii="Cambria" w:hAnsi="Cambria"/>
               </w:rPr>
             </w:pPr>
+            <w:bookmarkStart w:id="11" w:name="_Hlk71643637"/>
             <w:r>
               <w:rPr>
                 <w:rFonts w:ascii="Cambria" w:hAnsi="Cambria"/>
@@ -955,7 +1203,49 @@
               <w:rPr>
                 <w:rFonts w:ascii="Cambria" w:hAnsi="Cambria"/>
               </w:rPr>
-              <w:t xml:space="preserve">To test the functionality of the login screen with a correct username  and an incorrect password </w:t>
+              <w:t xml:space="preserve">To test the functionality of the </w:t>
+            </w:r>
+            <w:r>
+              <w:rPr>
+                <w:rFonts w:ascii="Cambria" w:hAnsi="Cambria"/>
+              </w:rPr>
+              <w:t>‘</w:t>
+            </w:r>
+            <w:r>
+              <w:rPr>
+                <w:rFonts w:ascii="Cambria" w:hAnsi="Cambria"/>
+              </w:rPr>
+              <w:t>New Trip</w:t>
+            </w:r>
+            <w:r>
+              <w:rPr>
+                <w:rFonts w:ascii="Cambria" w:hAnsi="Cambria"/>
+              </w:rPr>
+              <w:t>’</w:t>
+            </w:r>
+            <w:r>
+              <w:rPr>
+                <w:rFonts w:ascii="Cambria" w:hAnsi="Cambria"/>
+              </w:rPr>
+              <w:t xml:space="preserve"> screen </w:t>
+            </w:r>
+            <w:r>
+              <w:rPr>
+                <w:rFonts w:ascii="Cambria" w:hAnsi="Cambria"/>
+              </w:rPr>
+              <w:t>with</w:t>
+            </w:r>
+            <w:r>
+              <w:rPr>
+                <w:rFonts w:ascii="Cambria" w:hAnsi="Cambria"/>
+              </w:rPr>
+              <w:t xml:space="preserve"> </w:t>
+            </w:r>
+            <w:r>
+              <w:rPr>
+                <w:rFonts w:ascii="Cambria" w:hAnsi="Cambria"/>
+              </w:rPr>
+              <w:t>no title provided</w:t>
             </w:r>
           </w:p>
         </w:tc>
@@ -969,42 +1259,24 @@
                 <w:rFonts w:ascii="Cambria" w:hAnsi="Cambria"/>
               </w:rPr>
             </w:pPr>
-            <w:proofErr w:type="spellStart"/>
-            <w:r>
-              <w:rPr>
-                <w:rFonts w:ascii="Cambria" w:hAnsi="Cambria"/>
-              </w:rPr>
-              <w:t>UserName</w:t>
-            </w:r>
-            <w:proofErr w:type="spellEnd"/>
-          </w:p>
-          <w:p>
-            <w:pPr>
-              <w:rPr>
-                <w:rFonts w:ascii="Cambria" w:hAnsi="Cambria"/>
-              </w:rPr>
-            </w:pPr>
+            <w:r>
+              <w:rPr>
+                <w:rFonts w:ascii="Cambria" w:hAnsi="Cambria"/>
+              </w:rPr>
+              <w:t>Trip Title</w:t>
+            </w:r>
+            <w:r>
+              <w:rPr>
+                <w:rFonts w:ascii="Cambria" w:hAnsi="Cambria"/>
+              </w:rPr>
+              <w:t xml:space="preserve"> </w:t>
+            </w:r>
           </w:p>
         </w:tc>
         <w:tc>
           <w:tcPr>
             <w:tcW w:w="1192" w:type="dxa"/>
           </w:tcPr>
-          <w:p>
-            <w:pPr>
-              <w:rPr>
-                <w:rFonts w:ascii="Cambria" w:hAnsi="Cambria"/>
-              </w:rPr>
-            </w:pPr>
-            <w:proofErr w:type="spellStart"/>
-            <w:r>
-              <w:rPr>
-                <w:rFonts w:ascii="Cambria" w:hAnsi="Cambria"/>
-              </w:rPr>
-              <w:t>JonSnow</w:t>
-            </w:r>
-            <w:proofErr w:type="spellEnd"/>
-          </w:p>
           <w:p>
             <w:pPr>
               <w:rPr>
@@ -1024,12 +1296,28 @@
                 <w:rFonts w:ascii="Cambria" w:hAnsi="Cambria"/>
               </w:rPr>
             </w:pPr>
-            <w:r>
-              <w:rPr>
-                <w:rFonts w:ascii="Cambria" w:hAnsi="Cambria"/>
-              </w:rPr>
-              <w:t>“Invalid password” error displayed</w:t>
-            </w:r>
+            <w:bookmarkStart w:id="12" w:name="OLE_LINK18"/>
+            <w:bookmarkStart w:id="13" w:name="OLE_LINK19"/>
+            <w:r>
+              <w:rPr>
+                <w:rFonts w:ascii="Cambria" w:hAnsi="Cambria"/>
+              </w:rPr>
+              <w:t>“</w:t>
+            </w:r>
+            <w:r>
+              <w:rPr>
+                <w:rFonts w:ascii="Cambria" w:hAnsi="Cambria"/>
+              </w:rPr>
+              <w:t>Please set a valid start</w:t>
+            </w:r>
+            <w:r>
+              <w:rPr>
+                <w:rFonts w:ascii="Cambria" w:hAnsi="Cambria"/>
+              </w:rPr>
+              <w:t>” error displayed</w:t>
+            </w:r>
+            <w:bookmarkEnd w:id="12"/>
+            <w:bookmarkEnd w:id="13"/>
           </w:p>
         </w:tc>
         <w:tc>
@@ -1047,7 +1335,7 @@
               <w:rPr>
                 <w:rFonts w:ascii="Cambria" w:hAnsi="Cambria"/>
               </w:rPr>
-              <w:t>“Invalid password” error displayed</w:t>
+              <w:t>“Please set a valid start” error displayed</w:t>
             </w:r>
           </w:p>
         </w:tc>
@@ -1068,6 +1356,113 @@
               </w:rPr>
               <w:t>Pass</w:t>
             </w:r>
+          </w:p>
+        </w:tc>
+      </w:tr>
+      <w:bookmarkEnd w:id="11"/>
+      <w:tr>
+        <w:trPr>
+          <w:trHeight w:val="714"/>
+        </w:trPr>
+        <w:tc>
+          <w:tcPr>
+            <w:tcW w:w="1083" w:type="dxa"/>
+            <w:vMerge/>
+          </w:tcPr>
+          <w:p>
+            <w:pPr>
+              <w:rPr>
+                <w:rFonts w:ascii="Cambria" w:hAnsi="Cambria"/>
+              </w:rPr>
+            </w:pPr>
+          </w:p>
+        </w:tc>
+        <w:tc>
+          <w:tcPr>
+            <w:tcW w:w="1420" w:type="dxa"/>
+            <w:vMerge/>
+          </w:tcPr>
+          <w:p>
+            <w:pPr>
+              <w:rPr>
+                <w:rFonts w:ascii="Cambria" w:hAnsi="Cambria"/>
+              </w:rPr>
+            </w:pPr>
+          </w:p>
+        </w:tc>
+        <w:tc>
+          <w:tcPr>
+            <w:tcW w:w="1409" w:type="dxa"/>
+          </w:tcPr>
+          <w:p>
+            <w:pPr>
+              <w:rPr>
+                <w:rFonts w:ascii="Cambria" w:hAnsi="Cambria"/>
+              </w:rPr>
+            </w:pPr>
+            <w:r>
+              <w:rPr>
+                <w:rFonts w:ascii="Cambria" w:hAnsi="Cambria"/>
+              </w:rPr>
+              <w:t>Start date</w:t>
+            </w:r>
+          </w:p>
+        </w:tc>
+        <w:tc>
+          <w:tcPr>
+            <w:tcW w:w="1192" w:type="dxa"/>
+          </w:tcPr>
+          <w:p>
+            <w:pPr>
+              <w:rPr>
+                <w:rFonts w:ascii="Cambria" w:hAnsi="Cambria"/>
+              </w:rPr>
+            </w:pPr>
+            <w:r>
+              <w:rPr>
+                <w:rFonts w:ascii="Cambria" w:hAnsi="Cambria"/>
+              </w:rPr>
+              <w:t>June 5</w:t>
+            </w:r>
+          </w:p>
+        </w:tc>
+        <w:tc>
+          <w:tcPr>
+            <w:tcW w:w="1412" w:type="dxa"/>
+            <w:vMerge/>
+          </w:tcPr>
+          <w:p>
+            <w:pPr>
+              <w:rPr>
+                <w:rFonts w:ascii="Cambria" w:hAnsi="Cambria"/>
+              </w:rPr>
+            </w:pPr>
+          </w:p>
+        </w:tc>
+        <w:tc>
+          <w:tcPr>
+            <w:tcW w:w="1559" w:type="dxa"/>
+            <w:vMerge/>
+          </w:tcPr>
+          <w:p>
+            <w:pPr>
+              <w:rPr>
+                <w:rFonts w:ascii="Cambria" w:hAnsi="Cambria"/>
+              </w:rPr>
+            </w:pPr>
+          </w:p>
+        </w:tc>
+        <w:tc>
+          <w:tcPr>
+            <w:tcW w:w="941" w:type="dxa"/>
+            <w:vMerge/>
+          </w:tcPr>
+          <w:p>
+            <w:pPr>
+              <w:rPr>
+                <w:rFonts w:ascii="Cambria" w:hAnsi="Cambria"/>
+              </w:rPr>
+            </w:pPr>
           </w:p>
         </w:tc>
       </w:tr>
@@ -1078,27 +1473,58 @@
         <w:tc>
           <w:tcPr>
             <w:tcW w:w="1083" w:type="dxa"/>
-            <w:vMerge/>
-          </w:tcPr>
-          <w:p>
-            <w:pPr>
-              <w:rPr>
-                <w:rFonts w:ascii="Cambria" w:hAnsi="Cambria"/>
-              </w:rPr>
-            </w:pPr>
+            <w:vMerge w:val="restart"/>
+          </w:tcPr>
+          <w:p>
+            <w:pPr>
+              <w:rPr>
+                <w:rFonts w:ascii="Cambria" w:hAnsi="Cambria"/>
+              </w:rPr>
+            </w:pPr>
+            <w:r>
+              <w:rPr>
+                <w:rFonts w:ascii="Cambria" w:hAnsi="Cambria"/>
+              </w:rPr>
+              <w:t>T1.01.03</w:t>
+            </w:r>
           </w:p>
         </w:tc>
         <w:tc>
           <w:tcPr>
             <w:tcW w:w="1420" w:type="dxa"/>
-            <w:vMerge/>
-          </w:tcPr>
-          <w:p>
-            <w:pPr>
-              <w:rPr>
-                <w:rFonts w:ascii="Cambria" w:hAnsi="Cambria"/>
-              </w:rPr>
-            </w:pPr>
+            <w:vMerge w:val="restart"/>
+          </w:tcPr>
+          <w:p>
+            <w:pPr>
+              <w:rPr>
+                <w:rFonts w:ascii="Cambria" w:hAnsi="Cambria"/>
+              </w:rPr>
+            </w:pPr>
+            <w:r>
+              <w:rPr>
+                <w:rFonts w:ascii="Cambria" w:hAnsi="Cambria"/>
+              </w:rPr>
+              <w:t xml:space="preserve">To test the functionality </w:t>
+            </w:r>
+            <w:r>
+              <w:rPr>
+                <w:rFonts w:ascii="Cambria" w:hAnsi="Cambria"/>
+              </w:rPr>
+              <w:lastRenderedPageBreak/>
+              <w:t xml:space="preserve">of the ‘New Trip’ screen with no </w:t>
+            </w:r>
+            <w:r>
+              <w:rPr>
+                <w:rFonts w:ascii="Cambria" w:hAnsi="Cambria"/>
+              </w:rPr>
+              <w:t>start date</w:t>
+            </w:r>
+            <w:r>
+              <w:rPr>
+                <w:rFonts w:ascii="Cambria" w:hAnsi="Cambria"/>
+              </w:rPr>
+              <w:t xml:space="preserve"> provided</w:t>
+            </w:r>
           </w:p>
         </w:tc>
         <w:tc>
@@ -1115,7 +1541,14 @@
               <w:rPr>
                 <w:rFonts w:ascii="Cambria" w:hAnsi="Cambria"/>
               </w:rPr>
-              <w:t>Password</w:t>
+              <w:lastRenderedPageBreak/>
+              <w:t>Trip Title</w:t>
+            </w:r>
+            <w:r>
+              <w:rPr>
+                <w:rFonts w:ascii="Cambria" w:hAnsi="Cambria"/>
+              </w:rPr>
+              <w:t xml:space="preserve"> </w:t>
             </w:r>
           </w:p>
         </w:tc>
@@ -1129,51 +1562,137 @@
                 <w:rFonts w:ascii="Cambria" w:hAnsi="Cambria"/>
               </w:rPr>
             </w:pPr>
-            <w:r>
-              <w:rPr>
-                <w:rFonts w:ascii="Cambria" w:hAnsi="Cambria"/>
-              </w:rPr>
-              <w:t>Got1</w:t>
+            <w:proofErr w:type="gramStart"/>
+            <w:r>
+              <w:rPr>
+                <w:rFonts w:ascii="Cambria" w:hAnsi="Cambria"/>
+              </w:rPr>
+              <w:t>!@</w:t>
+            </w:r>
+            <w:proofErr w:type="gramEnd"/>
+            <w:r>
+              <w:rPr>
+                <w:rFonts w:ascii="Cambria" w:hAnsi="Cambria"/>
+              </w:rPr>
+              <w:t xml:space="preserve">#^ </w:t>
+            </w:r>
+            <w:proofErr w:type="spellStart"/>
+            <w:r>
+              <w:rPr>
+                <w:rFonts w:ascii="Cambria" w:hAnsi="Cambria"/>
+              </w:rPr>
+              <w:t>abc</w:t>
+            </w:r>
+            <w:proofErr w:type="spellEnd"/>
+            <w:r>
+              <w:rPr>
+                <w:rFonts w:ascii="Cambria" w:hAnsi="Cambria"/>
+              </w:rPr>
+              <w:t xml:space="preserve"> 123</w:t>
             </w:r>
           </w:p>
         </w:tc>
         <w:tc>
           <w:tcPr>
             <w:tcW w:w="1412" w:type="dxa"/>
-            <w:vMerge/>
-          </w:tcPr>
-          <w:p>
-            <w:pPr>
-              <w:rPr>
-                <w:rFonts w:ascii="Cambria" w:hAnsi="Cambria"/>
-              </w:rPr>
-            </w:pPr>
+            <w:vMerge w:val="restart"/>
+          </w:tcPr>
+          <w:p>
+            <w:pPr>
+              <w:rPr>
+                <w:rFonts w:ascii="Cambria" w:hAnsi="Cambria"/>
+              </w:rPr>
+            </w:pPr>
+            <w:r>
+              <w:rPr>
+                <w:rFonts w:ascii="Cambria" w:hAnsi="Cambria"/>
+              </w:rPr>
+              <w:t>“</w:t>
+            </w:r>
+            <w:bookmarkStart w:id="14" w:name="OLE_LINK15"/>
+            <w:bookmarkStart w:id="15" w:name="OLE_LINK16"/>
+            <w:bookmarkStart w:id="16" w:name="OLE_LINK17"/>
+            <w:r>
+              <w:rPr>
+                <w:rFonts w:ascii="Cambria" w:hAnsi="Cambria"/>
+              </w:rPr>
+              <w:t>Please set a valid start</w:t>
+            </w:r>
+            <w:bookmarkEnd w:id="14"/>
+            <w:bookmarkEnd w:id="15"/>
+            <w:bookmarkEnd w:id="16"/>
+            <w:r>
+              <w:rPr>
+                <w:rFonts w:ascii="Cambria" w:hAnsi="Cambria"/>
+              </w:rPr>
+              <w:t xml:space="preserve">” </w:t>
+            </w:r>
+            <w:r>
+              <w:rPr>
+                <w:rFonts w:ascii="Cambria" w:hAnsi="Cambria"/>
+              </w:rPr>
+              <w:lastRenderedPageBreak/>
+              <w:t>error displayed</w:t>
+            </w:r>
           </w:p>
         </w:tc>
         <w:tc>
           <w:tcPr>
             <w:tcW w:w="1559" w:type="dxa"/>
-            <w:vMerge/>
-          </w:tcPr>
-          <w:p>
-            <w:pPr>
-              <w:rPr>
-                <w:rFonts w:ascii="Cambria" w:hAnsi="Cambria"/>
-              </w:rPr>
-            </w:pPr>
+            <w:vMerge w:val="restart"/>
+          </w:tcPr>
+          <w:p>
+            <w:pPr>
+              <w:rPr>
+                <w:rFonts w:ascii="Cambria" w:hAnsi="Cambria"/>
+              </w:rPr>
+            </w:pPr>
+            <w:r>
+              <w:rPr>
+                <w:rFonts w:ascii="Cambria" w:hAnsi="Cambria"/>
+              </w:rPr>
+              <w:lastRenderedPageBreak/>
+              <w:t>“</w:t>
+            </w:r>
+            <w:r>
+              <w:rPr>
+                <w:rFonts w:ascii="Cambria" w:hAnsi="Cambria"/>
+              </w:rPr>
+              <w:t>Please set a valid start</w:t>
+            </w:r>
+            <w:r>
+              <w:rPr>
+                <w:rFonts w:ascii="Cambria" w:hAnsi="Cambria"/>
+              </w:rPr>
+              <w:t xml:space="preserve">” </w:t>
+            </w:r>
+            <w:r>
+              <w:rPr>
+                <w:rFonts w:ascii="Cambria" w:hAnsi="Cambria"/>
+              </w:rPr>
+              <w:lastRenderedPageBreak/>
+              <w:t>error displayed</w:t>
+            </w:r>
           </w:p>
         </w:tc>
         <w:tc>
           <w:tcPr>
             <w:tcW w:w="941" w:type="dxa"/>
-            <w:vMerge/>
-          </w:tcPr>
-          <w:p>
-            <w:pPr>
-              <w:rPr>
-                <w:rFonts w:ascii="Cambria" w:hAnsi="Cambria"/>
-              </w:rPr>
-            </w:pPr>
+            <w:vMerge w:val="restart"/>
+          </w:tcPr>
+          <w:p>
+            <w:pPr>
+              <w:rPr>
+                <w:rFonts w:ascii="Cambria" w:hAnsi="Cambria"/>
+              </w:rPr>
+            </w:pPr>
+            <w:r>
+              <w:rPr>
+                <w:rFonts w:ascii="Cambria" w:hAnsi="Cambria"/>
+              </w:rPr>
+              <w:lastRenderedPageBreak/>
+              <w:t>Pass</w:t>
+            </w:r>
           </w:p>
         </w:tc>
       </w:tr>
@@ -1184,159 +1703,6 @@
         <w:tc>
           <w:tcPr>
             <w:tcW w:w="1083" w:type="dxa"/>
-            <w:vMerge w:val="restart"/>
-          </w:tcPr>
-          <w:p>
-            <w:pPr>
-              <w:rPr>
-                <w:rFonts w:ascii="Cambria" w:hAnsi="Cambria"/>
-              </w:rPr>
-            </w:pPr>
-            <w:r>
-              <w:rPr>
-                <w:rFonts w:ascii="Cambria" w:hAnsi="Cambria"/>
-              </w:rPr>
-              <w:lastRenderedPageBreak/>
-              <w:t>T1.01.03</w:t>
-            </w:r>
-          </w:p>
-        </w:tc>
-        <w:tc>
-          <w:tcPr>
-            <w:tcW w:w="1420" w:type="dxa"/>
-            <w:vMerge w:val="restart"/>
-          </w:tcPr>
-          <w:p>
-            <w:pPr>
-              <w:rPr>
-                <w:rFonts w:ascii="Cambria" w:hAnsi="Cambria"/>
-              </w:rPr>
-            </w:pPr>
-            <w:r>
-              <w:rPr>
-                <w:rFonts w:ascii="Cambria" w:hAnsi="Cambria"/>
-              </w:rPr>
-              <w:t xml:space="preserve">To test the functionality of the login screen with an incorrect username  </w:t>
-            </w:r>
-          </w:p>
-        </w:tc>
-        <w:tc>
-          <w:tcPr>
-            <w:tcW w:w="1409" w:type="dxa"/>
-          </w:tcPr>
-          <w:p>
-            <w:pPr>
-              <w:rPr>
-                <w:rFonts w:ascii="Cambria" w:hAnsi="Cambria"/>
-              </w:rPr>
-            </w:pPr>
-            <w:proofErr w:type="spellStart"/>
-            <w:r>
-              <w:rPr>
-                <w:rFonts w:ascii="Cambria" w:hAnsi="Cambria"/>
-              </w:rPr>
-              <w:t>UserName</w:t>
-            </w:r>
-            <w:proofErr w:type="spellEnd"/>
-          </w:p>
-          <w:p>
-            <w:pPr>
-              <w:rPr>
-                <w:rFonts w:ascii="Cambria" w:hAnsi="Cambria"/>
-              </w:rPr>
-            </w:pPr>
-          </w:p>
-        </w:tc>
-        <w:tc>
-          <w:tcPr>
-            <w:tcW w:w="1192" w:type="dxa"/>
-          </w:tcPr>
-          <w:p>
-            <w:pPr>
-              <w:rPr>
-                <w:rFonts w:ascii="Cambria" w:hAnsi="Cambria"/>
-              </w:rPr>
-            </w:pPr>
-            <w:r>
-              <w:rPr>
-                <w:rFonts w:ascii="Cambria" w:hAnsi="Cambria"/>
-              </w:rPr>
-              <w:t>JonSnow1</w:t>
-            </w:r>
-          </w:p>
-          <w:p>
-            <w:pPr>
-              <w:rPr>
-                <w:rFonts w:ascii="Cambria" w:hAnsi="Cambria"/>
-              </w:rPr>
-            </w:pPr>
-          </w:p>
-        </w:tc>
-        <w:tc>
-          <w:tcPr>
-            <w:tcW w:w="1412" w:type="dxa"/>
-            <w:vMerge w:val="restart"/>
-          </w:tcPr>
-          <w:p>
-            <w:pPr>
-              <w:rPr>
-                <w:rFonts w:ascii="Cambria" w:hAnsi="Cambria"/>
-              </w:rPr>
-            </w:pPr>
-            <w:r>
-              <w:rPr>
-                <w:rFonts w:ascii="Cambria" w:hAnsi="Cambria"/>
-              </w:rPr>
-              <w:t>“Invalid username” error displayed</w:t>
-            </w:r>
-          </w:p>
-        </w:tc>
-        <w:tc>
-          <w:tcPr>
-            <w:tcW w:w="1559" w:type="dxa"/>
-            <w:vMerge w:val="restart"/>
-          </w:tcPr>
-          <w:p>
-            <w:pPr>
-              <w:rPr>
-                <w:rFonts w:ascii="Cambria" w:hAnsi="Cambria"/>
-              </w:rPr>
-            </w:pPr>
-            <w:r>
-              <w:rPr>
-                <w:rFonts w:ascii="Cambria" w:hAnsi="Cambria"/>
-              </w:rPr>
-              <w:t>“Username not found” error displayed</w:t>
-            </w:r>
-          </w:p>
-        </w:tc>
-        <w:tc>
-          <w:tcPr>
-            <w:tcW w:w="941" w:type="dxa"/>
-            <w:vMerge w:val="restart"/>
-          </w:tcPr>
-          <w:p>
-            <w:pPr>
-              <w:rPr>
-                <w:rFonts w:ascii="Cambria" w:hAnsi="Cambria"/>
-              </w:rPr>
-            </w:pPr>
-            <w:r>
-              <w:rPr>
-                <w:rFonts w:ascii="Cambria" w:hAnsi="Cambria"/>
-              </w:rPr>
-              <w:t>Fail</w:t>
-            </w:r>
-          </w:p>
-        </w:tc>
-      </w:tr>
-      <w:tr>
-        <w:trPr>
-          <w:trHeight w:val="714"/>
-        </w:trPr>
-        <w:tc>
-          <w:tcPr>
-            <w:tcW w:w="1083" w:type="dxa"/>
             <w:vMerge/>
           </w:tcPr>
           <w:p>
@@ -1374,7 +1740,7 @@
               <w:rPr>
                 <w:rFonts w:ascii="Cambria" w:hAnsi="Cambria"/>
               </w:rPr>
-              <w:t>Password</w:t>
+              <w:t>Start date</w:t>
             </w:r>
           </w:p>
         </w:tc>
@@ -1388,12 +1754,6 @@
                 <w:rFonts w:ascii="Cambria" w:hAnsi="Cambria"/>
               </w:rPr>
             </w:pPr>
-            <w:r>
-              <w:rPr>
-                <w:rFonts w:ascii="Cambria" w:hAnsi="Cambria"/>
-              </w:rPr>
-              <w:t>Got</w:t>
-            </w:r>
           </w:p>
         </w:tc>
         <w:tc>
@@ -1437,42 +1797,6 @@
         </w:tc>
       </w:tr>
     </w:tbl>
-    <w:p>
-      <w:pPr>
-        <w:rPr>
-          <w:rFonts w:ascii="Cambria" w:hAnsi="Cambria"/>
-          <w:b/>
-        </w:rPr>
-      </w:pPr>
-    </w:p>
-    <w:p>
-      <w:pPr>
-        <w:rPr>
-          <w:rFonts w:ascii="Cambria" w:hAnsi="Cambria"/>
-          <w:b/>
-        </w:rPr>
-      </w:pPr>
-      <w:r>
-        <w:rPr>
-          <w:rFonts w:ascii="Cambria" w:hAnsi="Cambria"/>
-          <w:b/>
-        </w:rPr>
-        <w:t xml:space="preserve">Note: the three tests help to test the first acceptance criteria- </w:t>
-      </w:r>
-    </w:p>
-    <w:p>
-      <w:pPr>
-        <w:rPr>
-          <w:rFonts w:ascii="Cambria" w:hAnsi="Cambria"/>
-        </w:rPr>
-      </w:pPr>
-      <w:r>
-        <w:rPr>
-          <w:rFonts w:ascii="Cambria" w:hAnsi="Cambria"/>
-        </w:rPr>
-        <w:t>User tries to log in with valid credentials (pass)</w:t>
-      </w:r>
-    </w:p>
     <w:p>
       <w:pPr>
         <w:rPr>
@@ -2038,6 +2362,7 @@
     <w:lsdException w:name="HTML Sample" w:semiHidden="1" w:unhideWhenUsed="1"/>
     <w:lsdException w:name="HTML Typewriter" w:semiHidden="1" w:unhideWhenUsed="1"/>
     <w:lsdException w:name="HTML Variable" w:semiHidden="1" w:unhideWhenUsed="1"/>
+    <w:lsdException w:name="Normal Table" w:semiHidden="1" w:unhideWhenUsed="1"/>
     <w:lsdException w:name="annotation subject" w:semiHidden="1" w:unhideWhenUsed="1"/>
     <w:lsdException w:name="No List" w:semiHidden="1" w:unhideWhenUsed="1"/>
     <w:lsdException w:name="Outline List 1" w:semiHidden="1" w:unhideWhenUsed="1"/>
@@ -2084,8 +2409,10 @@
     <w:lsdException w:name="Table Subtle 2" w:semiHidden="1" w:unhideWhenUsed="1"/>
     <w:lsdException w:name="Table Web 1" w:semiHidden="1" w:unhideWhenUsed="1"/>
     <w:lsdException w:name="Table Web 2" w:semiHidden="1" w:unhideWhenUsed="1"/>
+    <w:lsdException w:name="Table Web 3" w:semiHidden="1" w:unhideWhenUsed="1"/>
     <w:lsdException w:name="Balloon Text" w:semiHidden="1" w:unhideWhenUsed="1"/>
     <w:lsdException w:name="Table Grid" w:uiPriority="39"/>
+    <w:lsdException w:name="Table Theme" w:semiHidden="1" w:unhideWhenUsed="1"/>
     <w:lsdException w:name="Placeholder Text" w:semiHidden="1"/>
     <w:lsdException w:name="No Spacing" w:uiPriority="1" w:qFormat="1"/>
     <w:lsdException w:name="Light Shading" w:uiPriority="60"/>
@@ -2378,6 +2705,29 @@
       <w:ind w:left="720"/>
       <w:contextualSpacing/>
     </w:pPr>
+  </w:style>
+  <w:style w:type="character" w:styleId="Hyperlink">
+    <w:name w:val="Hyperlink"/>
+    <w:basedOn w:val="DefaultParagraphFont"/>
+    <w:uiPriority w:val="99"/>
+    <w:unhideWhenUsed/>
+    <w:rsid w:val="00803BA6"/>
+    <w:rPr>
+      <w:color w:val="0563C1" w:themeColor="hyperlink"/>
+      <w:u w:val="single"/>
+    </w:rPr>
+  </w:style>
+  <w:style w:type="character" w:styleId="UnresolvedMention">
+    <w:name w:val="Unresolved Mention"/>
+    <w:basedOn w:val="DefaultParagraphFont"/>
+    <w:uiPriority w:val="99"/>
+    <w:semiHidden/>
+    <w:unhideWhenUsed/>
+    <w:rsid w:val="00803BA6"/>
+    <w:rPr>
+      <w:color w:val="605E5C"/>
+      <w:shd w:val="clear" w:color="auto" w:fill="E1DFDD"/>
+    </w:rPr>
   </w:style>
 </w:styles>
 </file>

</xml_diff>

<commit_message>
updated test for entry creation
</commit_message>
<xml_diff>
--- a/docs/TestforEntryCreated.docx
+++ b/docs/TestforEntryCreated.docx
@@ -53,34 +53,26 @@
         <w:rPr>
           <w:rFonts w:ascii="Cambria" w:hAnsi="Cambria"/>
         </w:rPr>
-        <w:t xml:space="preserve">As a user, </w:t>
-      </w:r>
-    </w:p>
-    <w:p>
-      <w:pPr>
-        <w:rPr>
-          <w:rFonts w:ascii="Cambria" w:hAnsi="Cambria"/>
-        </w:rPr>
-      </w:pPr>
-      <w:r>
-        <w:rPr>
-          <w:rFonts w:ascii="Cambria" w:hAnsi="Cambria"/>
-        </w:rPr>
-        <w:t xml:space="preserve">I want to </w:t>
-      </w:r>
-      <w:r>
-        <w:rPr>
-          <w:rFonts w:ascii="Cambria" w:hAnsi="Cambria"/>
-        </w:rPr>
-        <w:t>create a trip list</w:t>
-      </w:r>
-    </w:p>
-    <w:p>
-      <w:pPr>
-        <w:rPr>
-          <w:rFonts w:ascii="Cambria" w:hAnsi="Cambria"/>
-        </w:rPr>
-      </w:pPr>
+        <w:t xml:space="preserve">As a user, I want to </w:t>
+      </w:r>
+      <w:r>
+        <w:rPr>
+          <w:rFonts w:ascii="Cambria" w:hAnsi="Cambria"/>
+        </w:rPr>
+        <w:t xml:space="preserve">create a trip </w:t>
+      </w:r>
+      <w:r>
+        <w:rPr>
+          <w:rFonts w:ascii="Cambria" w:hAnsi="Cambria"/>
+        </w:rPr>
+        <w:t>item entry</w:t>
+      </w:r>
+      <w:r>
+        <w:rPr>
+          <w:rFonts w:ascii="Cambria" w:hAnsi="Cambria"/>
+        </w:rPr>
+        <w:t xml:space="preserve"> </w:t>
+      </w:r>
       <w:r>
         <w:rPr>
           <w:rFonts w:ascii="Cambria" w:hAnsi="Cambria"/>
@@ -91,7 +83,7 @@
         <w:rPr>
           <w:rFonts w:ascii="Cambria" w:hAnsi="Cambria"/>
         </w:rPr>
-        <w:t>then start adding itinerary items</w:t>
+        <w:t>create a trip itinerary</w:t>
       </w:r>
     </w:p>
     <w:p>
@@ -120,6 +112,8 @@
           <w:rFonts w:ascii="Cambria" w:hAnsi="Cambria"/>
         </w:rPr>
       </w:pPr>
+      <w:bookmarkStart w:id="0" w:name="OLE_LINK30"/>
+      <w:bookmarkStart w:id="1" w:name="OLE_LINK31"/>
       <w:r>
         <w:rPr>
           <w:rFonts w:ascii="Cambria" w:hAnsi="Cambria"/>
@@ -130,13 +124,13 @@
         <w:rPr>
           <w:rFonts w:ascii="Cambria" w:hAnsi="Cambria"/>
         </w:rPr>
-        <w:t>create a trip</w:t>
-      </w:r>
-      <w:r>
-        <w:rPr>
-          <w:rFonts w:ascii="Cambria" w:hAnsi="Cambria"/>
-        </w:rPr>
-        <w:t xml:space="preserve"> with a </w:t>
+        <w:t>create a trip item</w:t>
+      </w:r>
+      <w:r>
+        <w:rPr>
+          <w:rFonts w:ascii="Cambria" w:hAnsi="Cambria"/>
+        </w:rPr>
+        <w:t xml:space="preserve"> with </w:t>
       </w:r>
       <w:r>
         <w:rPr>
@@ -148,25 +142,69 @@
         <w:rPr>
           <w:rFonts w:ascii="Cambria" w:hAnsi="Cambria"/>
         </w:rPr>
-        <w:t xml:space="preserve"> that has </w:t>
-      </w:r>
-      <w:r>
-        <w:rPr>
-          <w:rFonts w:ascii="Cambria" w:hAnsi="Cambria"/>
-        </w:rPr>
-        <w:t xml:space="preserve">special, alphabet, and numeric </w:t>
-      </w:r>
-      <w:r>
-        <w:rPr>
-          <w:rFonts w:ascii="Cambria" w:hAnsi="Cambria"/>
-        </w:rPr>
-        <w:t xml:space="preserve">characters </w:t>
-      </w:r>
-      <w:r>
-        <w:rPr>
-          <w:rFonts w:ascii="Cambria" w:hAnsi="Cambria"/>
-        </w:rPr>
-        <w:t>(pass)</w:t>
+        <w:t xml:space="preserve">, </w:t>
+      </w:r>
+      <w:bookmarkEnd w:id="0"/>
+      <w:bookmarkEnd w:id="1"/>
+      <w:r>
+        <w:rPr>
+          <w:rFonts w:ascii="Cambria" w:hAnsi="Cambria"/>
+        </w:rPr>
+        <w:t>date</w:t>
+      </w:r>
+      <w:r>
+        <w:rPr>
+          <w:rFonts w:ascii="Cambria" w:hAnsi="Cambria"/>
+        </w:rPr>
+        <w:t>, and category</w:t>
+      </w:r>
+      <w:r>
+        <w:rPr>
+          <w:rFonts w:ascii="Cambria" w:hAnsi="Cambria"/>
+        </w:rPr>
+        <w:t xml:space="preserve"> fields</w:t>
+      </w:r>
+      <w:r>
+        <w:rPr>
+          <w:rFonts w:ascii="Cambria" w:hAnsi="Cambria"/>
+        </w:rPr>
+        <w:t xml:space="preserve"> that </w:t>
+      </w:r>
+      <w:r>
+        <w:rPr>
+          <w:rFonts w:ascii="Cambria" w:hAnsi="Cambria"/>
+        </w:rPr>
+        <w:t>are</w:t>
+      </w:r>
+      <w:r>
+        <w:rPr>
+          <w:rFonts w:ascii="Cambria" w:hAnsi="Cambria"/>
+        </w:rPr>
+        <w:t xml:space="preserve"> </w:t>
+      </w:r>
+      <w:r>
+        <w:rPr>
+          <w:rFonts w:ascii="Cambria" w:hAnsi="Cambria"/>
+        </w:rPr>
+        <w:t xml:space="preserve">not </w:t>
+      </w:r>
+      <w:r>
+        <w:rPr>
+          <w:rFonts w:ascii="Cambria" w:hAnsi="Cambria"/>
+        </w:rPr>
+        <w:t>empty (</w:t>
+      </w:r>
+      <w:r>
+        <w:rPr>
+          <w:rFonts w:ascii="Cambria" w:hAnsi="Cambria"/>
+        </w:rPr>
+        <w:t>pass</w:t>
+      </w:r>
+      <w:r>
+        <w:rPr>
+          <w:rFonts w:ascii="Cambria" w:hAnsi="Cambria"/>
+        </w:rPr>
+        <w:t>)</w:t>
       </w:r>
     </w:p>
     <w:p>
@@ -180,79 +218,103 @@
           <w:rFonts w:ascii="Cambria" w:hAnsi="Cambria"/>
         </w:rPr>
       </w:pPr>
-      <w:r>
-        <w:rPr>
-          <w:rFonts w:ascii="Cambria" w:hAnsi="Cambria"/>
-        </w:rPr>
-        <w:t xml:space="preserve">User tries to log in with a </w:t>
-      </w:r>
-      <w:r>
-        <w:rPr>
-          <w:rFonts w:ascii="Cambria" w:hAnsi="Cambria"/>
-        </w:rPr>
-        <w:t>title</w:t>
-      </w:r>
-      <w:r>
-        <w:rPr>
-          <w:rFonts w:ascii="Cambria" w:hAnsi="Cambria"/>
-        </w:rPr>
-        <w:t xml:space="preserve"> and </w:t>
-      </w:r>
-      <w:r>
-        <w:rPr>
-          <w:rFonts w:ascii="Cambria" w:hAnsi="Cambria"/>
-        </w:rPr>
-        <w:t>start date</w:t>
-      </w:r>
-      <w:r>
-        <w:rPr>
-          <w:rFonts w:ascii="Cambria" w:hAnsi="Cambria"/>
-        </w:rPr>
-        <w:t xml:space="preserve"> fields</w:t>
-      </w:r>
-      <w:r>
-        <w:rPr>
-          <w:rFonts w:ascii="Cambria" w:hAnsi="Cambria"/>
-        </w:rPr>
-        <w:t xml:space="preserve"> that </w:t>
-      </w:r>
-      <w:r>
-        <w:rPr>
-          <w:rFonts w:ascii="Cambria" w:hAnsi="Cambria"/>
-        </w:rPr>
-        <w:t>are</w:t>
-      </w:r>
-      <w:r>
-        <w:rPr>
-          <w:rFonts w:ascii="Cambria" w:hAnsi="Cambria"/>
-        </w:rPr>
-        <w:t xml:space="preserve"> </w:t>
-      </w:r>
-      <w:r>
-        <w:rPr>
-          <w:rFonts w:ascii="Cambria" w:hAnsi="Cambria"/>
-        </w:rPr>
-        <w:t xml:space="preserve">not </w:t>
-      </w:r>
-      <w:r>
-        <w:rPr>
-          <w:rFonts w:ascii="Cambria" w:hAnsi="Cambria"/>
-        </w:rPr>
-        <w:t>empty (</w:t>
-      </w:r>
-      <w:r>
-        <w:rPr>
-          <w:rFonts w:ascii="Cambria" w:hAnsi="Cambria"/>
-        </w:rPr>
-        <w:t>pass</w:t>
-      </w:r>
-      <w:r>
-        <w:rPr>
-          <w:rFonts w:ascii="Cambria" w:hAnsi="Cambria"/>
-        </w:rPr>
-        <w:t>)</w:t>
+      <w:bookmarkStart w:id="2" w:name="OLE_LINK32"/>
+      <w:bookmarkStart w:id="3" w:name="OLE_LINK33"/>
+      <w:r>
+        <w:rPr>
+          <w:rFonts w:ascii="Cambria" w:hAnsi="Cambria"/>
+        </w:rPr>
+        <w:t>User tries to create a trip item with title</w:t>
+      </w:r>
+      <w:r>
+        <w:rPr>
+          <w:rFonts w:ascii="Cambria" w:hAnsi="Cambria"/>
+        </w:rPr>
+        <w:t xml:space="preserve"> that is empty (pass)</w:t>
       </w:r>
     </w:p>
+    <w:p>
+      <w:pPr>
+        <w:pStyle w:val="ListParagraph"/>
+        <w:numPr>
+          <w:ilvl w:val="0"/>
+          <w:numId w:val="3"/>
+        </w:numPr>
+        <w:rPr>
+          <w:rFonts w:ascii="Cambria" w:hAnsi="Cambria"/>
+        </w:rPr>
+      </w:pPr>
+      <w:r>
+        <w:rPr>
+          <w:rFonts w:ascii="Cambria" w:hAnsi="Cambria"/>
+        </w:rPr>
+        <w:t xml:space="preserve">User tries to create a trip item with </w:t>
+      </w:r>
+      <w:r>
+        <w:rPr>
+          <w:rFonts w:ascii="Cambria" w:hAnsi="Cambria"/>
+        </w:rPr>
+        <w:t>date</w:t>
+      </w:r>
+      <w:r>
+        <w:rPr>
+          <w:rFonts w:ascii="Cambria" w:hAnsi="Cambria"/>
+        </w:rPr>
+        <w:t xml:space="preserve"> that is empty (pass)</w:t>
+      </w:r>
+    </w:p>
+    <w:p>
+      <w:pPr>
+        <w:pStyle w:val="ListParagraph"/>
+        <w:numPr>
+          <w:ilvl w:val="0"/>
+          <w:numId w:val="3"/>
+        </w:numPr>
+        <w:rPr>
+          <w:rFonts w:ascii="Cambria" w:hAnsi="Cambria"/>
+        </w:rPr>
+      </w:pPr>
+      <w:r>
+        <w:rPr>
+          <w:rFonts w:ascii="Cambria" w:hAnsi="Cambria"/>
+        </w:rPr>
+        <w:t xml:space="preserve">User tries to create a trip item with </w:t>
+      </w:r>
+      <w:r>
+        <w:rPr>
+          <w:rFonts w:ascii="Cambria" w:hAnsi="Cambria"/>
+        </w:rPr>
+        <w:t>category</w:t>
+      </w:r>
+      <w:r>
+        <w:rPr>
+          <w:rFonts w:ascii="Cambria" w:hAnsi="Cambria"/>
+        </w:rPr>
+        <w:t xml:space="preserve"> that is </w:t>
+      </w:r>
+      <w:r>
+        <w:rPr>
+          <w:rFonts w:ascii="Cambria" w:hAnsi="Cambria"/>
+        </w:rPr>
+        <w:t>unselected</w:t>
+      </w:r>
+      <w:r>
+        <w:rPr>
+          <w:rFonts w:ascii="Cambria" w:hAnsi="Cambria"/>
+        </w:rPr>
+        <w:t xml:space="preserve"> (pass)</w:t>
+      </w:r>
+    </w:p>
+    <w:p>
+      <w:pPr>
+        <w:pStyle w:val="ListParagraph"/>
+        <w:rPr>
+          <w:rFonts w:ascii="Cambria" w:hAnsi="Cambria"/>
+        </w:rPr>
+      </w:pPr>
+    </w:p>
+    <w:bookmarkEnd w:id="2"/>
+    <w:bookmarkEnd w:id="3"/>
     <w:p>
       <w:pPr>
         <w:rPr>
@@ -661,6 +723,41 @@
           <w:numId w:val="1"/>
         </w:numPr>
         <w:rPr>
+          <w:rFonts w:ascii="Cambria" w:hAnsi="Cambria" w:cs="Segoe UI"/>
+          <w:color w:val="212529"/>
+          <w:shd w:val="clear" w:color="auto" w:fill="FFFFFF"/>
+        </w:rPr>
+      </w:pPr>
+      <w:r>
+        <w:rPr>
+          <w:b/>
+          <w:bCs/>
+        </w:rPr>
+        <w:t>Click</w:t>
+      </w:r>
+      <w:r>
+        <w:rPr>
+          <w:b/>
+          <w:bCs/>
+        </w:rPr>
+        <w:t xml:space="preserve"> ‘</w:t>
+      </w:r>
+      <w:r>
+        <w:rPr>
+          <w:b/>
+          <w:bCs/>
+        </w:rPr>
+        <w:t>Snow Boarding in Calgary’</w:t>
+      </w:r>
+    </w:p>
+    <w:p>
+      <w:pPr>
+        <w:pStyle w:val="ListParagraph"/>
+        <w:numPr>
+          <w:ilvl w:val="0"/>
+          <w:numId w:val="1"/>
+        </w:numPr>
+        <w:rPr>
           <w:rStyle w:val="Strong"/>
           <w:rFonts w:ascii="Cambria" w:hAnsi="Cambria" w:cs="Segoe UI"/>
           <w:b w:val="0"/>
@@ -674,30 +771,33 @@
           <w:b/>
           <w:bCs/>
         </w:rPr>
-        <w:t>Navigate to ‘New Trip’</w:t>
+        <w:t>Click ‘ADD TO LIST’</w:t>
       </w:r>
     </w:p>
     <w:tbl>
       <w:tblPr>
         <w:tblStyle w:val="TableGrid"/>
-        <w:tblpPr w:leftFromText="180" w:rightFromText="180" w:vertAnchor="page" w:horzAnchor="margin" w:tblpY="9787"/>
-        <w:tblW w:w="0" w:type="auto"/>
+        <w:tblpPr w:leftFromText="180" w:rightFromText="180" w:vertAnchor="page" w:horzAnchor="margin" w:tblpY="801"/>
+        <w:tblW w:w="14109" w:type="dxa"/>
         <w:tblLayout w:type="fixed"/>
         <w:tblLook w:val="04A0" w:firstRow="1" w:lastRow="0" w:firstColumn="1" w:lastColumn="0" w:noHBand="0" w:noVBand="1"/>
       </w:tblPr>
       <w:tblGrid>
-        <w:gridCol w:w="1083"/>
-        <w:gridCol w:w="1420"/>
-        <w:gridCol w:w="1409"/>
-        <w:gridCol w:w="1192"/>
-        <w:gridCol w:w="1412"/>
-        <w:gridCol w:w="1559"/>
-        <w:gridCol w:w="941"/>
+        <w:gridCol w:w="1271"/>
+        <w:gridCol w:w="2937"/>
+        <w:gridCol w:w="1741"/>
+        <w:gridCol w:w="1843"/>
+        <w:gridCol w:w="2405"/>
+        <w:gridCol w:w="2698"/>
+        <w:gridCol w:w="1214"/>
       </w:tblGrid>
       <w:tr>
-        <w:tc>
-          <w:tcPr>
-            <w:tcW w:w="1083" w:type="dxa"/>
+        <w:trPr>
+          <w:trHeight w:val="773"/>
+        </w:trPr>
+        <w:tc>
+          <w:tcPr>
+            <w:tcW w:w="1271" w:type="dxa"/>
           </w:tcPr>
           <w:p>
             <w:pPr>
@@ -706,118 +806,111 @@
                 <w:b/>
               </w:rPr>
             </w:pPr>
-            <w:r>
+          </w:p>
+        </w:tc>
+        <w:tc>
+          <w:tcPr>
+            <w:tcW w:w="2937" w:type="dxa"/>
+          </w:tcPr>
+          <w:p>
+            <w:pPr>
               <w:rPr>
                 <w:rFonts w:ascii="Cambria" w:hAnsi="Cambria"/>
                 <w:b/>
               </w:rPr>
-              <w:t>Test Number</w:t>
-            </w:r>
-          </w:p>
-        </w:tc>
-        <w:tc>
-          <w:tcPr>
-            <w:tcW w:w="1420" w:type="dxa"/>
-          </w:tcPr>
-          <w:p>
-            <w:pPr>
+            </w:pPr>
+            <w:r>
               <w:rPr>
                 <w:rFonts w:ascii="Cambria" w:hAnsi="Cambria"/>
                 <w:b/>
               </w:rPr>
-            </w:pPr>
-            <w:r>
+              <w:t>Test Purpose</w:t>
+            </w:r>
+          </w:p>
+        </w:tc>
+        <w:tc>
+          <w:tcPr>
+            <w:tcW w:w="1741" w:type="dxa"/>
+          </w:tcPr>
+          <w:p>
+            <w:pPr>
               <w:rPr>
                 <w:rFonts w:ascii="Cambria" w:hAnsi="Cambria"/>
                 <w:b/>
               </w:rPr>
-              <w:t>Test Purpose</w:t>
-            </w:r>
-          </w:p>
-        </w:tc>
-        <w:tc>
-          <w:tcPr>
-            <w:tcW w:w="1409" w:type="dxa"/>
-          </w:tcPr>
-          <w:p>
-            <w:pPr>
+            </w:pPr>
+            <w:r>
               <w:rPr>
                 <w:rFonts w:ascii="Cambria" w:hAnsi="Cambria"/>
                 <w:b/>
               </w:rPr>
-            </w:pPr>
-            <w:r>
+              <w:t>Input Parameters</w:t>
+            </w:r>
+          </w:p>
+        </w:tc>
+        <w:tc>
+          <w:tcPr>
+            <w:tcW w:w="1843" w:type="dxa"/>
+          </w:tcPr>
+          <w:p>
+            <w:pPr>
               <w:rPr>
                 <w:rFonts w:ascii="Cambria" w:hAnsi="Cambria"/>
                 <w:b/>
               </w:rPr>
-              <w:t>Input Parameters</w:t>
-            </w:r>
-          </w:p>
-        </w:tc>
-        <w:tc>
-          <w:tcPr>
-            <w:tcW w:w="1192" w:type="dxa"/>
-          </w:tcPr>
-          <w:p>
-            <w:pPr>
+            </w:pPr>
+            <w:r>
               <w:rPr>
                 <w:rFonts w:ascii="Cambria" w:hAnsi="Cambria"/>
                 <w:b/>
               </w:rPr>
-            </w:pPr>
-            <w:r>
+              <w:t>Actual Data Input</w:t>
+            </w:r>
+          </w:p>
+        </w:tc>
+        <w:tc>
+          <w:tcPr>
+            <w:tcW w:w="2405" w:type="dxa"/>
+          </w:tcPr>
+          <w:p>
+            <w:pPr>
               <w:rPr>
                 <w:rFonts w:ascii="Cambria" w:hAnsi="Cambria"/>
                 <w:b/>
               </w:rPr>
-              <w:t>Actual Data Input</w:t>
-            </w:r>
-          </w:p>
-        </w:tc>
-        <w:tc>
-          <w:tcPr>
-            <w:tcW w:w="1412" w:type="dxa"/>
-          </w:tcPr>
-          <w:p>
-            <w:pPr>
+            </w:pPr>
+            <w:r>
               <w:rPr>
                 <w:rFonts w:ascii="Cambria" w:hAnsi="Cambria"/>
                 <w:b/>
               </w:rPr>
-            </w:pPr>
-            <w:r>
+              <w:t>Expected Output</w:t>
+            </w:r>
+          </w:p>
+        </w:tc>
+        <w:tc>
+          <w:tcPr>
+            <w:tcW w:w="2698" w:type="dxa"/>
+          </w:tcPr>
+          <w:p>
+            <w:pPr>
               <w:rPr>
                 <w:rFonts w:ascii="Cambria" w:hAnsi="Cambria"/>
                 <w:b/>
               </w:rPr>
-              <w:t>Expected Output</w:t>
-            </w:r>
-          </w:p>
-        </w:tc>
-        <w:tc>
-          <w:tcPr>
-            <w:tcW w:w="1559" w:type="dxa"/>
-          </w:tcPr>
-          <w:p>
-            <w:pPr>
+            </w:pPr>
+            <w:r>
               <w:rPr>
                 <w:rFonts w:ascii="Cambria" w:hAnsi="Cambria"/>
                 <w:b/>
               </w:rPr>
-            </w:pPr>
-            <w:r>
-              <w:rPr>
-                <w:rFonts w:ascii="Cambria" w:hAnsi="Cambria"/>
-                <w:b/>
-              </w:rPr>
               <w:t>Actual Output</w:t>
             </w:r>
           </w:p>
         </w:tc>
         <w:tc>
           <w:tcPr>
-            <w:tcW w:w="941" w:type="dxa"/>
+            <w:tcW w:w="1214" w:type="dxa"/>
           </w:tcPr>
           <w:p>
             <w:pPr>
@@ -838,23 +931,27 @@
       </w:tr>
       <w:tr>
         <w:trPr>
-          <w:trHeight w:val="765"/>
+          <w:trHeight w:val="480"/>
         </w:trPr>
         <w:tc>
           <w:tcPr>
-            <w:tcW w:w="1083" w:type="dxa"/>
+            <w:tcW w:w="1271" w:type="dxa"/>
             <w:vMerge w:val="restart"/>
           </w:tcPr>
           <w:p>
             <w:pPr>
               <w:rPr>
                 <w:rFonts w:ascii="Cambria" w:hAnsi="Cambria"/>
-              </w:rPr>
-            </w:pPr>
-            <w:bookmarkStart w:id="0" w:name="_Hlk71643487"/>
-            <w:r>
-              <w:rPr>
-                <w:rFonts w:ascii="Cambria" w:hAnsi="Cambria"/>
+                <w:b/>
+                <w:bCs/>
+              </w:rPr>
+            </w:pPr>
+            <w:bookmarkStart w:id="4" w:name="_Hlk71643487"/>
+            <w:r>
+              <w:rPr>
+                <w:rFonts w:ascii="Cambria" w:hAnsi="Cambria"/>
+                <w:b/>
+                <w:bCs/>
               </w:rPr>
               <w:t>T1.01.01</w:t>
             </w:r>
@@ -862,7 +959,7 @@
         </w:tc>
         <w:tc>
           <w:tcPr>
-            <w:tcW w:w="1420" w:type="dxa"/>
+            <w:tcW w:w="2937" w:type="dxa"/>
             <w:vMerge w:val="restart"/>
           </w:tcPr>
           <w:p>
@@ -875,136 +972,27 @@
               <w:rPr>
                 <w:rFonts w:ascii="Cambria" w:hAnsi="Cambria"/>
               </w:rPr>
-              <w:t xml:space="preserve">To test the functionality of the </w:t>
-            </w:r>
-            <w:r>
-              <w:rPr>
-                <w:rFonts w:ascii="Cambria" w:hAnsi="Cambria"/>
-              </w:rPr>
-              <w:t>‘</w:t>
-            </w:r>
-            <w:r>
-              <w:rPr>
-                <w:rFonts w:ascii="Cambria" w:hAnsi="Cambria"/>
-              </w:rPr>
-              <w:t>New Trip</w:t>
-            </w:r>
-            <w:r>
-              <w:rPr>
-                <w:rFonts w:ascii="Cambria" w:hAnsi="Cambria"/>
-              </w:rPr>
-              <w:t>’</w:t>
-            </w:r>
-            <w:r>
-              <w:rPr>
-                <w:rFonts w:ascii="Cambria" w:hAnsi="Cambria"/>
-              </w:rPr>
-              <w:t xml:space="preserve"> screen when Trip Title and Start Date are entered correctly</w:t>
-            </w:r>
-          </w:p>
-        </w:tc>
-        <w:tc>
-          <w:tcPr>
-            <w:tcW w:w="1409" w:type="dxa"/>
-          </w:tcPr>
-          <w:p>
-            <w:pPr>
-              <w:rPr>
-                <w:rFonts w:ascii="Cambria" w:hAnsi="Cambria"/>
-              </w:rPr>
-            </w:pPr>
-            <w:bookmarkStart w:id="1" w:name="OLE_LINK7"/>
-            <w:bookmarkStart w:id="2" w:name="OLE_LINK8"/>
-            <w:r>
-              <w:rPr>
-                <w:rFonts w:ascii="Cambria" w:hAnsi="Cambria"/>
-              </w:rPr>
-              <w:t>Trip Title</w:t>
-            </w:r>
-            <w:bookmarkEnd w:id="1"/>
-            <w:bookmarkEnd w:id="2"/>
-          </w:p>
-        </w:tc>
-        <w:tc>
-          <w:tcPr>
-            <w:tcW w:w="1192" w:type="dxa"/>
-          </w:tcPr>
-          <w:p>
-            <w:pPr>
-              <w:rPr>
-                <w:rFonts w:ascii="Cambria" w:hAnsi="Cambria"/>
-              </w:rPr>
-            </w:pPr>
-            <w:bookmarkStart w:id="3" w:name="OLE_LINK13"/>
-            <w:bookmarkStart w:id="4" w:name="OLE_LINK14"/>
-            <w:proofErr w:type="gramStart"/>
-            <w:r>
-              <w:rPr>
-                <w:rFonts w:ascii="Cambria" w:hAnsi="Cambria"/>
-              </w:rPr>
-              <w:t>!@</w:t>
-            </w:r>
-            <w:proofErr w:type="gramEnd"/>
-            <w:r>
-              <w:rPr>
-                <w:rFonts w:ascii="Cambria" w:hAnsi="Cambria"/>
-              </w:rPr>
-              <w:t xml:space="preserve">#^ </w:t>
-            </w:r>
-            <w:proofErr w:type="spellStart"/>
-            <w:r>
-              <w:rPr>
-                <w:rFonts w:ascii="Cambria" w:hAnsi="Cambria"/>
-              </w:rPr>
-              <w:t>abc</w:t>
-            </w:r>
-            <w:proofErr w:type="spellEnd"/>
-            <w:r>
-              <w:rPr>
-                <w:rFonts w:ascii="Cambria" w:hAnsi="Cambria"/>
-              </w:rPr>
-              <w:t xml:space="preserve"> 123</w:t>
-            </w:r>
-            <w:bookmarkEnd w:id="3"/>
-            <w:bookmarkEnd w:id="4"/>
-          </w:p>
-        </w:tc>
-        <w:tc>
-          <w:tcPr>
-            <w:tcW w:w="1412" w:type="dxa"/>
-            <w:vMerge w:val="restart"/>
-          </w:tcPr>
-          <w:p>
-            <w:pPr>
-              <w:rPr>
-                <w:rFonts w:ascii="Cambria" w:hAnsi="Cambria"/>
-              </w:rPr>
-            </w:pPr>
-            <w:bookmarkStart w:id="5" w:name="OLE_LINK22"/>
-            <w:bookmarkStart w:id="6" w:name="OLE_LINK23"/>
-            <w:r>
-              <w:rPr>
-                <w:rFonts w:ascii="Cambria" w:hAnsi="Cambria"/>
-              </w:rPr>
-              <w:t xml:space="preserve">The user is redirected to the trip </w:t>
-            </w:r>
-            <w:r>
-              <w:rPr>
-                <w:rFonts w:ascii="Cambria" w:hAnsi="Cambria"/>
-              </w:rPr>
-              <w:t>lists</w:t>
-            </w:r>
-            <w:r>
-              <w:rPr>
-                <w:rFonts w:ascii="Cambria" w:hAnsi="Cambria"/>
-              </w:rPr>
-              <w:t xml:space="preserve"> page</w:t>
-            </w:r>
-            <w:r>
-              <w:rPr>
-                <w:rFonts w:ascii="Cambria" w:hAnsi="Cambria"/>
-              </w:rPr>
-              <w:t xml:space="preserve"> with the new trip appended</w:t>
+              <w:t>To test the functionality of the ‘New Item’ screen when Title, Date, and Category are entered correctly</w:t>
+            </w:r>
+          </w:p>
+        </w:tc>
+        <w:tc>
+          <w:tcPr>
+            <w:tcW w:w="1741" w:type="dxa"/>
+          </w:tcPr>
+          <w:p>
+            <w:pPr>
+              <w:rPr>
+                <w:rFonts w:ascii="Cambria" w:hAnsi="Cambria"/>
+              </w:rPr>
+            </w:pPr>
+            <w:bookmarkStart w:id="5" w:name="OLE_LINK7"/>
+            <w:bookmarkStart w:id="6" w:name="OLE_LINK8"/>
+            <w:r>
+              <w:rPr>
+                <w:rFonts w:ascii="Cambria" w:hAnsi="Cambria"/>
+              </w:rPr>
+              <w:t>Title</w:t>
             </w:r>
             <w:bookmarkEnd w:id="5"/>
             <w:bookmarkEnd w:id="6"/>
@@ -1012,7 +1000,29 @@
         </w:tc>
         <w:tc>
           <w:tcPr>
-            <w:tcW w:w="1559" w:type="dxa"/>
+            <w:tcW w:w="1843" w:type="dxa"/>
+          </w:tcPr>
+          <w:p>
+            <w:pPr>
+              <w:rPr>
+                <w:rFonts w:ascii="Cambria" w:hAnsi="Cambria"/>
+              </w:rPr>
+            </w:pPr>
+            <w:bookmarkStart w:id="7" w:name="OLE_LINK36"/>
+            <w:bookmarkStart w:id="8" w:name="OLE_LINK37"/>
+            <w:r>
+              <w:rPr>
+                <w:rFonts w:ascii="Cambria" w:hAnsi="Cambria"/>
+              </w:rPr>
+              <w:t>Test Item 123</w:t>
+            </w:r>
+            <w:bookmarkEnd w:id="7"/>
+            <w:bookmarkEnd w:id="8"/>
+          </w:p>
+        </w:tc>
+        <w:tc>
+          <w:tcPr>
+            <w:tcW w:w="2405" w:type="dxa"/>
             <w:vMerge w:val="restart"/>
           </w:tcPr>
           <w:p>
@@ -1021,17 +1031,37 @@
                 <w:rFonts w:ascii="Cambria" w:hAnsi="Cambria"/>
               </w:rPr>
             </w:pPr>
-            <w:r>
-              <w:rPr>
-                <w:rFonts w:ascii="Cambria" w:hAnsi="Cambria"/>
-              </w:rPr>
-              <w:t>The user is redirected to the trip lists page with the new trip appended</w:t>
-            </w:r>
-          </w:p>
-        </w:tc>
-        <w:tc>
-          <w:tcPr>
-            <w:tcW w:w="941" w:type="dxa"/>
+            <w:bookmarkStart w:id="9" w:name="OLE_LINK22"/>
+            <w:bookmarkStart w:id="10" w:name="OLE_LINK23"/>
+            <w:bookmarkStart w:id="11" w:name="OLE_LINK24"/>
+            <w:bookmarkStart w:id="12" w:name="OLE_LINK25"/>
+            <w:r>
+              <w:rPr>
+                <w:rFonts w:ascii="Cambria" w:hAnsi="Cambria"/>
+              </w:rPr>
+              <w:t>The user is</w:t>
+            </w:r>
+            <w:r>
+              <w:rPr>
+                <w:rFonts w:ascii="Cambria" w:hAnsi="Cambria"/>
+              </w:rPr>
+              <w:t xml:space="preserve"> </w:t>
+            </w:r>
+            <w:r>
+              <w:rPr>
+                <w:rFonts w:ascii="Cambria" w:hAnsi="Cambria"/>
+              </w:rPr>
+              <w:t>redirected to the trip page with the new item appended</w:t>
+            </w:r>
+            <w:bookmarkEnd w:id="9"/>
+            <w:bookmarkEnd w:id="10"/>
+            <w:bookmarkEnd w:id="11"/>
+            <w:bookmarkEnd w:id="12"/>
+          </w:p>
+        </w:tc>
+        <w:tc>
+          <w:tcPr>
+            <w:tcW w:w="2698" w:type="dxa"/>
             <w:vMerge w:val="restart"/>
           </w:tcPr>
           <w:p>
@@ -1044,115 +1074,136 @@
               <w:rPr>
                 <w:rFonts w:ascii="Cambria" w:hAnsi="Cambria"/>
               </w:rPr>
+              <w:t>The user is redirected to the trip page with the new item appended</w:t>
+            </w:r>
+          </w:p>
+        </w:tc>
+        <w:tc>
+          <w:tcPr>
+            <w:tcW w:w="1214" w:type="dxa"/>
+            <w:vMerge w:val="restart"/>
+          </w:tcPr>
+          <w:p>
+            <w:pPr>
+              <w:rPr>
+                <w:rFonts w:ascii="Cambria" w:hAnsi="Cambria"/>
+              </w:rPr>
+            </w:pPr>
+            <w:r>
+              <w:rPr>
+                <w:rFonts w:ascii="Cambria" w:hAnsi="Cambria"/>
+              </w:rPr>
               <w:t>Pass</w:t>
             </w:r>
           </w:p>
         </w:tc>
       </w:tr>
-      <w:bookmarkEnd w:id="0"/>
+      <w:bookmarkEnd w:id="4"/>
       <w:tr>
         <w:trPr>
-          <w:trHeight w:val="81"/>
+          <w:trHeight w:val="416"/>
         </w:trPr>
         <w:tc>
           <w:tcPr>
-            <w:tcW w:w="1083" w:type="dxa"/>
-            <w:vMerge/>
-          </w:tcPr>
-          <w:p>
-            <w:pPr>
-              <w:rPr>
-                <w:rFonts w:ascii="Cambria" w:hAnsi="Cambria"/>
-              </w:rPr>
-            </w:pPr>
-          </w:p>
-        </w:tc>
-        <w:tc>
-          <w:tcPr>
-            <w:tcW w:w="1420" w:type="dxa"/>
-            <w:vMerge/>
-          </w:tcPr>
-          <w:p>
-            <w:pPr>
-              <w:rPr>
-                <w:rFonts w:ascii="Cambria" w:hAnsi="Cambria"/>
-              </w:rPr>
-            </w:pPr>
-          </w:p>
-        </w:tc>
-        <w:tc>
-          <w:tcPr>
-            <w:tcW w:w="1409" w:type="dxa"/>
-          </w:tcPr>
-          <w:p>
-            <w:pPr>
-              <w:rPr>
-                <w:rFonts w:ascii="Cambria" w:hAnsi="Cambria"/>
-              </w:rPr>
-            </w:pPr>
-            <w:bookmarkStart w:id="7" w:name="OLE_LINK9"/>
-            <w:bookmarkStart w:id="8" w:name="OLE_LINK10"/>
-            <w:r>
-              <w:rPr>
-                <w:rFonts w:ascii="Cambria" w:hAnsi="Cambria"/>
-              </w:rPr>
-              <w:t>Start date</w:t>
-            </w:r>
-            <w:bookmarkEnd w:id="7"/>
-            <w:bookmarkEnd w:id="8"/>
-          </w:p>
-        </w:tc>
-        <w:tc>
-          <w:tcPr>
-            <w:tcW w:w="1192" w:type="dxa"/>
-          </w:tcPr>
-          <w:p>
-            <w:pPr>
-              <w:rPr>
-                <w:rFonts w:ascii="Cambria" w:hAnsi="Cambria"/>
-              </w:rPr>
-            </w:pPr>
-            <w:bookmarkStart w:id="9" w:name="OLE_LINK11"/>
-            <w:bookmarkStart w:id="10" w:name="OLE_LINK12"/>
+            <w:tcW w:w="1271" w:type="dxa"/>
+            <w:vMerge/>
+          </w:tcPr>
+          <w:p>
+            <w:pPr>
+              <w:rPr>
+                <w:rFonts w:ascii="Cambria" w:hAnsi="Cambria"/>
+                <w:b/>
+                <w:bCs/>
+              </w:rPr>
+            </w:pPr>
+          </w:p>
+        </w:tc>
+        <w:tc>
+          <w:tcPr>
+            <w:tcW w:w="2937" w:type="dxa"/>
+            <w:vMerge/>
+          </w:tcPr>
+          <w:p>
+            <w:pPr>
+              <w:rPr>
+                <w:rFonts w:ascii="Cambria" w:hAnsi="Cambria"/>
+              </w:rPr>
+            </w:pPr>
+          </w:p>
+        </w:tc>
+        <w:tc>
+          <w:tcPr>
+            <w:tcW w:w="1741" w:type="dxa"/>
+          </w:tcPr>
+          <w:p>
+            <w:pPr>
+              <w:rPr>
+                <w:rFonts w:ascii="Cambria" w:hAnsi="Cambria"/>
+              </w:rPr>
+            </w:pPr>
+            <w:bookmarkStart w:id="13" w:name="OLE_LINK9"/>
+            <w:bookmarkStart w:id="14" w:name="OLE_LINK10"/>
+            <w:r>
+              <w:rPr>
+                <w:rFonts w:ascii="Cambria" w:hAnsi="Cambria"/>
+              </w:rPr>
+              <w:t>Date</w:t>
+            </w:r>
+            <w:bookmarkEnd w:id="13"/>
+            <w:bookmarkEnd w:id="14"/>
+          </w:p>
+        </w:tc>
+        <w:tc>
+          <w:tcPr>
+            <w:tcW w:w="1843" w:type="dxa"/>
+          </w:tcPr>
+          <w:p>
+            <w:pPr>
+              <w:rPr>
+                <w:rFonts w:ascii="Cambria" w:hAnsi="Cambria"/>
+              </w:rPr>
+            </w:pPr>
+            <w:bookmarkStart w:id="15" w:name="OLE_LINK11"/>
+            <w:bookmarkStart w:id="16" w:name="OLE_LINK12"/>
             <w:r>
               <w:rPr>
                 <w:rFonts w:ascii="Cambria" w:hAnsi="Cambria"/>
               </w:rPr>
               <w:t>June 5</w:t>
             </w:r>
-            <w:bookmarkEnd w:id="9"/>
-            <w:bookmarkEnd w:id="10"/>
-          </w:p>
-        </w:tc>
-        <w:tc>
-          <w:tcPr>
-            <w:tcW w:w="1412" w:type="dxa"/>
-            <w:vMerge/>
-          </w:tcPr>
-          <w:p>
-            <w:pPr>
-              <w:rPr>
-                <w:rFonts w:ascii="Cambria" w:hAnsi="Cambria"/>
-              </w:rPr>
-            </w:pPr>
-          </w:p>
-        </w:tc>
-        <w:tc>
-          <w:tcPr>
-            <w:tcW w:w="1559" w:type="dxa"/>
-            <w:vMerge/>
-          </w:tcPr>
-          <w:p>
-            <w:pPr>
-              <w:rPr>
-                <w:rFonts w:ascii="Cambria" w:hAnsi="Cambria"/>
-              </w:rPr>
-            </w:pPr>
-          </w:p>
-        </w:tc>
-        <w:tc>
-          <w:tcPr>
-            <w:tcW w:w="941" w:type="dxa"/>
+            <w:bookmarkEnd w:id="15"/>
+            <w:bookmarkEnd w:id="16"/>
+          </w:p>
+        </w:tc>
+        <w:tc>
+          <w:tcPr>
+            <w:tcW w:w="2405" w:type="dxa"/>
+            <w:vMerge/>
+          </w:tcPr>
+          <w:p>
+            <w:pPr>
+              <w:rPr>
+                <w:rFonts w:ascii="Cambria" w:hAnsi="Cambria"/>
+              </w:rPr>
+            </w:pPr>
+          </w:p>
+        </w:tc>
+        <w:tc>
+          <w:tcPr>
+            <w:tcW w:w="2698" w:type="dxa"/>
+            <w:vMerge/>
+          </w:tcPr>
+          <w:p>
+            <w:pPr>
+              <w:rPr>
+                <w:rFonts w:ascii="Cambria" w:hAnsi="Cambria"/>
+              </w:rPr>
+            </w:pPr>
+          </w:p>
+        </w:tc>
+        <w:tc>
+          <w:tcPr>
+            <w:tcW w:w="1214" w:type="dxa"/>
             <w:vMerge/>
           </w:tcPr>
           <w:p>
@@ -1166,295 +1217,101 @@
       </w:tr>
       <w:tr>
         <w:trPr>
-          <w:trHeight w:val="273"/>
+          <w:trHeight w:val="564"/>
         </w:trPr>
         <w:tc>
           <w:tcPr>
-            <w:tcW w:w="1083" w:type="dxa"/>
-            <w:vMerge w:val="restart"/>
-          </w:tcPr>
-          <w:p>
-            <w:pPr>
-              <w:rPr>
-                <w:rFonts w:ascii="Cambria" w:hAnsi="Cambria"/>
-              </w:rPr>
-            </w:pPr>
-            <w:bookmarkStart w:id="11" w:name="_Hlk71643637"/>
-            <w:r>
-              <w:rPr>
-                <w:rFonts w:ascii="Cambria" w:hAnsi="Cambria"/>
-              </w:rPr>
-              <w:t>T1.01.02</w:t>
-            </w:r>
-          </w:p>
-        </w:tc>
-        <w:tc>
-          <w:tcPr>
-            <w:tcW w:w="1420" w:type="dxa"/>
-            <w:vMerge w:val="restart"/>
-          </w:tcPr>
-          <w:p>
-            <w:pPr>
-              <w:rPr>
-                <w:rFonts w:ascii="Cambria" w:hAnsi="Cambria"/>
-              </w:rPr>
-            </w:pPr>
-            <w:r>
-              <w:rPr>
-                <w:rFonts w:ascii="Cambria" w:hAnsi="Cambria"/>
-              </w:rPr>
-              <w:t xml:space="preserve">To test the functionality of the </w:t>
-            </w:r>
-            <w:r>
-              <w:rPr>
-                <w:rFonts w:ascii="Cambria" w:hAnsi="Cambria"/>
-              </w:rPr>
-              <w:t>‘</w:t>
-            </w:r>
-            <w:r>
-              <w:rPr>
-                <w:rFonts w:ascii="Cambria" w:hAnsi="Cambria"/>
-              </w:rPr>
-              <w:t>New Trip</w:t>
-            </w:r>
-            <w:r>
-              <w:rPr>
-                <w:rFonts w:ascii="Cambria" w:hAnsi="Cambria"/>
-              </w:rPr>
-              <w:t>’</w:t>
-            </w:r>
-            <w:r>
-              <w:rPr>
-                <w:rFonts w:ascii="Cambria" w:hAnsi="Cambria"/>
-              </w:rPr>
-              <w:t xml:space="preserve"> screen </w:t>
-            </w:r>
-            <w:r>
-              <w:rPr>
-                <w:rFonts w:ascii="Cambria" w:hAnsi="Cambria"/>
-              </w:rPr>
-              <w:t>with</w:t>
-            </w:r>
-            <w:r>
-              <w:rPr>
-                <w:rFonts w:ascii="Cambria" w:hAnsi="Cambria"/>
-              </w:rPr>
-              <w:t xml:space="preserve"> </w:t>
-            </w:r>
-            <w:r>
-              <w:rPr>
-                <w:rFonts w:ascii="Cambria" w:hAnsi="Cambria"/>
-              </w:rPr>
-              <w:t>no title provided</w:t>
-            </w:r>
-          </w:p>
-        </w:tc>
-        <w:tc>
-          <w:tcPr>
-            <w:tcW w:w="1409" w:type="dxa"/>
-          </w:tcPr>
-          <w:p>
-            <w:pPr>
-              <w:rPr>
-                <w:rFonts w:ascii="Cambria" w:hAnsi="Cambria"/>
-              </w:rPr>
-            </w:pPr>
-            <w:r>
-              <w:rPr>
-                <w:rFonts w:ascii="Cambria" w:hAnsi="Cambria"/>
-              </w:rPr>
-              <w:t>Trip Title</w:t>
-            </w:r>
-            <w:r>
-              <w:rPr>
-                <w:rFonts w:ascii="Cambria" w:hAnsi="Cambria"/>
-              </w:rPr>
-              <w:t xml:space="preserve"> </w:t>
-            </w:r>
-          </w:p>
-        </w:tc>
-        <w:tc>
-          <w:tcPr>
-            <w:tcW w:w="1192" w:type="dxa"/>
-          </w:tcPr>
-          <w:p>
-            <w:pPr>
-              <w:rPr>
-                <w:rFonts w:ascii="Cambria" w:hAnsi="Cambria"/>
-              </w:rPr>
-            </w:pPr>
-          </w:p>
-        </w:tc>
-        <w:tc>
-          <w:tcPr>
-            <w:tcW w:w="1412" w:type="dxa"/>
-            <w:vMerge w:val="restart"/>
-          </w:tcPr>
-          <w:p>
-            <w:pPr>
-              <w:rPr>
-                <w:rFonts w:ascii="Cambria" w:hAnsi="Cambria"/>
-              </w:rPr>
-            </w:pPr>
-            <w:bookmarkStart w:id="12" w:name="OLE_LINK18"/>
-            <w:bookmarkStart w:id="13" w:name="OLE_LINK19"/>
-            <w:r>
-              <w:rPr>
-                <w:rFonts w:ascii="Cambria" w:hAnsi="Cambria"/>
-              </w:rPr>
-              <w:t>“</w:t>
-            </w:r>
-            <w:r>
-              <w:rPr>
-                <w:rFonts w:ascii="Cambria" w:hAnsi="Cambria"/>
-              </w:rPr>
-              <w:t>Please set a valid start</w:t>
-            </w:r>
-            <w:r>
-              <w:rPr>
-                <w:rFonts w:ascii="Cambria" w:hAnsi="Cambria"/>
-              </w:rPr>
-              <w:t>” error displayed</w:t>
-            </w:r>
-            <w:bookmarkEnd w:id="12"/>
-            <w:bookmarkEnd w:id="13"/>
-          </w:p>
-        </w:tc>
-        <w:tc>
-          <w:tcPr>
-            <w:tcW w:w="1559" w:type="dxa"/>
-            <w:vMerge w:val="restart"/>
-          </w:tcPr>
-          <w:p>
-            <w:pPr>
-              <w:rPr>
-                <w:rFonts w:ascii="Cambria" w:hAnsi="Cambria"/>
-              </w:rPr>
-            </w:pPr>
-            <w:r>
-              <w:rPr>
-                <w:rFonts w:ascii="Cambria" w:hAnsi="Cambria"/>
-              </w:rPr>
-              <w:t>“Please set a valid start” error displayed</w:t>
-            </w:r>
-          </w:p>
-        </w:tc>
-        <w:tc>
-          <w:tcPr>
-            <w:tcW w:w="941" w:type="dxa"/>
-            <w:vMerge w:val="restart"/>
-          </w:tcPr>
-          <w:p>
-            <w:pPr>
-              <w:rPr>
-                <w:rFonts w:ascii="Cambria" w:hAnsi="Cambria"/>
-              </w:rPr>
-            </w:pPr>
-            <w:r>
-              <w:rPr>
-                <w:rFonts w:ascii="Cambria" w:hAnsi="Cambria"/>
-              </w:rPr>
-              <w:t>Pass</w:t>
-            </w:r>
-          </w:p>
-        </w:tc>
-      </w:tr>
-      <w:bookmarkEnd w:id="11"/>
-      <w:tr>
-        <w:trPr>
-          <w:trHeight w:val="714"/>
-        </w:trPr>
-        <w:tc>
-          <w:tcPr>
-            <w:tcW w:w="1083" w:type="dxa"/>
-            <w:vMerge/>
-          </w:tcPr>
-          <w:p>
-            <w:pPr>
-              <w:rPr>
-                <w:rFonts w:ascii="Cambria" w:hAnsi="Cambria"/>
-              </w:rPr>
-            </w:pPr>
-          </w:p>
-        </w:tc>
-        <w:tc>
-          <w:tcPr>
-            <w:tcW w:w="1420" w:type="dxa"/>
-            <w:vMerge/>
-          </w:tcPr>
-          <w:p>
-            <w:pPr>
-              <w:rPr>
-                <w:rFonts w:ascii="Cambria" w:hAnsi="Cambria"/>
-              </w:rPr>
-            </w:pPr>
-          </w:p>
-        </w:tc>
-        <w:tc>
-          <w:tcPr>
-            <w:tcW w:w="1409" w:type="dxa"/>
-          </w:tcPr>
-          <w:p>
-            <w:pPr>
-              <w:rPr>
-                <w:rFonts w:ascii="Cambria" w:hAnsi="Cambria"/>
-              </w:rPr>
-            </w:pPr>
-            <w:r>
-              <w:rPr>
-                <w:rFonts w:ascii="Cambria" w:hAnsi="Cambria"/>
-              </w:rPr>
-              <w:t>Start date</w:t>
-            </w:r>
-          </w:p>
-        </w:tc>
-        <w:tc>
-          <w:tcPr>
-            <w:tcW w:w="1192" w:type="dxa"/>
-          </w:tcPr>
-          <w:p>
-            <w:pPr>
-              <w:rPr>
-                <w:rFonts w:ascii="Cambria" w:hAnsi="Cambria"/>
-              </w:rPr>
-            </w:pPr>
-            <w:r>
-              <w:rPr>
-                <w:rFonts w:ascii="Cambria" w:hAnsi="Cambria"/>
-              </w:rPr>
-              <w:t>June 5</w:t>
-            </w:r>
-          </w:p>
-        </w:tc>
-        <w:tc>
-          <w:tcPr>
-            <w:tcW w:w="1412" w:type="dxa"/>
-            <w:vMerge/>
-          </w:tcPr>
-          <w:p>
-            <w:pPr>
-              <w:rPr>
-                <w:rFonts w:ascii="Cambria" w:hAnsi="Cambria"/>
-              </w:rPr>
-            </w:pPr>
-          </w:p>
-        </w:tc>
-        <w:tc>
-          <w:tcPr>
-            <w:tcW w:w="1559" w:type="dxa"/>
-            <w:vMerge/>
-          </w:tcPr>
-          <w:p>
-            <w:pPr>
-              <w:rPr>
-                <w:rFonts w:ascii="Cambria" w:hAnsi="Cambria"/>
-              </w:rPr>
-            </w:pPr>
-          </w:p>
-        </w:tc>
-        <w:tc>
-          <w:tcPr>
-            <w:tcW w:w="941" w:type="dxa"/>
+            <w:tcW w:w="1271" w:type="dxa"/>
+            <w:vMerge/>
+          </w:tcPr>
+          <w:p>
+            <w:pPr>
+              <w:rPr>
+                <w:rFonts w:ascii="Cambria" w:hAnsi="Cambria"/>
+                <w:b/>
+                <w:bCs/>
+              </w:rPr>
+            </w:pPr>
+          </w:p>
+        </w:tc>
+        <w:tc>
+          <w:tcPr>
+            <w:tcW w:w="2937" w:type="dxa"/>
+            <w:vMerge/>
+          </w:tcPr>
+          <w:p>
+            <w:pPr>
+              <w:rPr>
+                <w:rFonts w:ascii="Cambria" w:hAnsi="Cambria"/>
+              </w:rPr>
+            </w:pPr>
+          </w:p>
+        </w:tc>
+        <w:tc>
+          <w:tcPr>
+            <w:tcW w:w="1741" w:type="dxa"/>
+          </w:tcPr>
+          <w:p>
+            <w:pPr>
+              <w:rPr>
+                <w:rFonts w:ascii="Cambria" w:hAnsi="Cambria"/>
+              </w:rPr>
+            </w:pPr>
+            <w:r>
+              <w:rPr>
+                <w:rFonts w:ascii="Cambria" w:hAnsi="Cambria"/>
+              </w:rPr>
+              <w:t>Category</w:t>
+            </w:r>
+          </w:p>
+        </w:tc>
+        <w:tc>
+          <w:tcPr>
+            <w:tcW w:w="1843" w:type="dxa"/>
+          </w:tcPr>
+          <w:p>
+            <w:pPr>
+              <w:rPr>
+                <w:rFonts w:ascii="Cambria" w:hAnsi="Cambria"/>
+              </w:rPr>
+            </w:pPr>
+            <w:r>
+              <w:rPr>
+                <w:rFonts w:ascii="Cambria" w:hAnsi="Cambria"/>
+              </w:rPr>
+              <w:t>Stay</w:t>
+            </w:r>
+          </w:p>
+        </w:tc>
+        <w:tc>
+          <w:tcPr>
+            <w:tcW w:w="2405" w:type="dxa"/>
+            <w:vMerge/>
+          </w:tcPr>
+          <w:p>
+            <w:pPr>
+              <w:rPr>
+                <w:rFonts w:ascii="Cambria" w:hAnsi="Cambria"/>
+              </w:rPr>
+            </w:pPr>
+          </w:p>
+        </w:tc>
+        <w:tc>
+          <w:tcPr>
+            <w:tcW w:w="2698" w:type="dxa"/>
+            <w:vMerge/>
+          </w:tcPr>
+          <w:p>
+            <w:pPr>
+              <w:rPr>
+                <w:rFonts w:ascii="Cambria" w:hAnsi="Cambria"/>
+              </w:rPr>
+            </w:pPr>
+          </w:p>
+        </w:tc>
+        <w:tc>
+          <w:tcPr>
+            <w:tcW w:w="1214" w:type="dxa"/>
             <w:vMerge/>
           </w:tcPr>
           <w:p>
@@ -1468,30 +1325,35 @@
       </w:tr>
       <w:tr>
         <w:trPr>
-          <w:trHeight w:val="714"/>
+          <w:trHeight w:val="402"/>
         </w:trPr>
         <w:tc>
           <w:tcPr>
-            <w:tcW w:w="1083" w:type="dxa"/>
+            <w:tcW w:w="1271" w:type="dxa"/>
             <w:vMerge w:val="restart"/>
           </w:tcPr>
           <w:p>
             <w:pPr>
               <w:rPr>
                 <w:rFonts w:ascii="Cambria" w:hAnsi="Cambria"/>
-              </w:rPr>
-            </w:pPr>
-            <w:r>
-              <w:rPr>
-                <w:rFonts w:ascii="Cambria" w:hAnsi="Cambria"/>
-              </w:rPr>
-              <w:t>T1.01.03</w:t>
-            </w:r>
-          </w:p>
-        </w:tc>
-        <w:tc>
-          <w:tcPr>
-            <w:tcW w:w="1420" w:type="dxa"/>
+                <w:b/>
+                <w:bCs/>
+              </w:rPr>
+            </w:pPr>
+            <w:bookmarkStart w:id="17" w:name="_Hlk71643637"/>
+            <w:r>
+              <w:rPr>
+                <w:rFonts w:ascii="Cambria" w:hAnsi="Cambria"/>
+                <w:b/>
+                <w:bCs/>
+              </w:rPr>
+              <w:t>T1.01.02</w:t>
+            </w:r>
+          </w:p>
+        </w:tc>
+        <w:tc>
+          <w:tcPr>
+            <w:tcW w:w="2937" w:type="dxa"/>
             <w:vMerge w:val="restart"/>
           </w:tcPr>
           <w:p>
@@ -1504,45 +1366,37 @@
               <w:rPr>
                 <w:rFonts w:ascii="Cambria" w:hAnsi="Cambria"/>
               </w:rPr>
-              <w:t xml:space="preserve">To test the functionality </w:t>
-            </w:r>
-            <w:r>
-              <w:rPr>
-                <w:rFonts w:ascii="Cambria" w:hAnsi="Cambria"/>
-              </w:rPr>
-              <w:lastRenderedPageBreak/>
-              <w:t xml:space="preserve">of the ‘New Trip’ screen with no </w:t>
-            </w:r>
-            <w:r>
-              <w:rPr>
-                <w:rFonts w:ascii="Cambria" w:hAnsi="Cambria"/>
-              </w:rPr>
-              <w:t>start date</w:t>
-            </w:r>
-            <w:r>
-              <w:rPr>
-                <w:rFonts w:ascii="Cambria" w:hAnsi="Cambria"/>
-              </w:rPr>
-              <w:t xml:space="preserve"> provided</w:t>
-            </w:r>
-          </w:p>
-        </w:tc>
-        <w:tc>
-          <w:tcPr>
-            <w:tcW w:w="1409" w:type="dxa"/>
-          </w:tcPr>
-          <w:p>
-            <w:pPr>
-              <w:rPr>
-                <w:rFonts w:ascii="Cambria" w:hAnsi="Cambria"/>
-              </w:rPr>
-            </w:pPr>
-            <w:r>
-              <w:rPr>
-                <w:rFonts w:ascii="Cambria" w:hAnsi="Cambria"/>
-              </w:rPr>
-              <w:lastRenderedPageBreak/>
-              <w:t>Trip Title</w:t>
+              <w:t xml:space="preserve">To test the functionality of the </w:t>
+            </w:r>
+            <w:r>
+              <w:rPr>
+                <w:rFonts w:ascii="Cambria" w:hAnsi="Cambria"/>
+              </w:rPr>
+              <w:t>‘</w:t>
+            </w:r>
+            <w:r>
+              <w:rPr>
+                <w:rFonts w:ascii="Cambria" w:hAnsi="Cambria"/>
+              </w:rPr>
+              <w:t xml:space="preserve">New </w:t>
+            </w:r>
+            <w:r>
+              <w:rPr>
+                <w:rFonts w:ascii="Cambria" w:hAnsi="Cambria"/>
+              </w:rPr>
+              <w:t>Item’</w:t>
+            </w:r>
+            <w:r>
+              <w:rPr>
+                <w:rFonts w:ascii="Cambria" w:hAnsi="Cambria"/>
+              </w:rPr>
+              <w:t xml:space="preserve"> screen </w:t>
+            </w:r>
+            <w:r>
+              <w:rPr>
+                <w:rFonts w:ascii="Cambria" w:hAnsi="Cambria"/>
+              </w:rPr>
+              <w:t>with</w:t>
             </w:r>
             <w:r>
               <w:rPr>
@@ -1550,51 +1404,53 @@
               </w:rPr>
               <w:t xml:space="preserve"> </w:t>
             </w:r>
-          </w:p>
-        </w:tc>
-        <w:tc>
-          <w:tcPr>
-            <w:tcW w:w="1192" w:type="dxa"/>
-          </w:tcPr>
-          <w:p>
-            <w:pPr>
-              <w:rPr>
-                <w:rFonts w:ascii="Cambria" w:hAnsi="Cambria"/>
-              </w:rPr>
-            </w:pPr>
-            <w:proofErr w:type="gramStart"/>
-            <w:r>
-              <w:rPr>
-                <w:rFonts w:ascii="Cambria" w:hAnsi="Cambria"/>
-              </w:rPr>
-              <w:t>!@</w:t>
-            </w:r>
-            <w:proofErr w:type="gramEnd"/>
-            <w:r>
-              <w:rPr>
-                <w:rFonts w:ascii="Cambria" w:hAnsi="Cambria"/>
-              </w:rPr>
-              <w:t xml:space="preserve">#^ </w:t>
-            </w:r>
-            <w:proofErr w:type="spellStart"/>
-            <w:r>
-              <w:rPr>
-                <w:rFonts w:ascii="Cambria" w:hAnsi="Cambria"/>
-              </w:rPr>
-              <w:t>abc</w:t>
-            </w:r>
-            <w:proofErr w:type="spellEnd"/>
-            <w:r>
-              <w:rPr>
-                <w:rFonts w:ascii="Cambria" w:hAnsi="Cambria"/>
-              </w:rPr>
-              <w:t xml:space="preserve"> 123</w:t>
-            </w:r>
-          </w:p>
-        </w:tc>
-        <w:tc>
-          <w:tcPr>
-            <w:tcW w:w="1412" w:type="dxa"/>
+            <w:r>
+              <w:rPr>
+                <w:rFonts w:ascii="Cambria" w:hAnsi="Cambria"/>
+              </w:rPr>
+              <w:t>no title provided</w:t>
+            </w:r>
+          </w:p>
+        </w:tc>
+        <w:tc>
+          <w:tcPr>
+            <w:tcW w:w="1741" w:type="dxa"/>
+          </w:tcPr>
+          <w:p>
+            <w:pPr>
+              <w:rPr>
+                <w:rFonts w:ascii="Cambria" w:hAnsi="Cambria"/>
+              </w:rPr>
+            </w:pPr>
+            <w:r>
+              <w:rPr>
+                <w:rFonts w:ascii="Cambria" w:hAnsi="Cambria"/>
+              </w:rPr>
+              <w:t>Title</w:t>
+            </w:r>
+            <w:r>
+              <w:rPr>
+                <w:rFonts w:ascii="Cambria" w:hAnsi="Cambria"/>
+              </w:rPr>
+              <w:t xml:space="preserve"> </w:t>
+            </w:r>
+          </w:p>
+        </w:tc>
+        <w:tc>
+          <w:tcPr>
+            <w:tcW w:w="1843" w:type="dxa"/>
+          </w:tcPr>
+          <w:p>
+            <w:pPr>
+              <w:rPr>
+                <w:rFonts w:ascii="Cambria" w:hAnsi="Cambria"/>
+              </w:rPr>
+            </w:pPr>
+          </w:p>
+        </w:tc>
+        <w:tc>
+          <w:tcPr>
+            <w:tcW w:w="2405" w:type="dxa"/>
             <w:vMerge w:val="restart"/>
           </w:tcPr>
           <w:p>
@@ -1603,42 +1459,45 @@
                 <w:rFonts w:ascii="Cambria" w:hAnsi="Cambria"/>
               </w:rPr>
             </w:pPr>
+            <w:bookmarkStart w:id="18" w:name="OLE_LINK18"/>
+            <w:bookmarkStart w:id="19" w:name="OLE_LINK19"/>
             <w:r>
               <w:rPr>
                 <w:rFonts w:ascii="Cambria" w:hAnsi="Cambria"/>
               </w:rPr>
               <w:t>“</w:t>
             </w:r>
-            <w:bookmarkStart w:id="14" w:name="OLE_LINK15"/>
-            <w:bookmarkStart w:id="15" w:name="OLE_LINK16"/>
-            <w:bookmarkStart w:id="16" w:name="OLE_LINK17"/>
-            <w:r>
-              <w:rPr>
-                <w:rFonts w:ascii="Cambria" w:hAnsi="Cambria"/>
-              </w:rPr>
-              <w:t>Please set a valid start</w:t>
-            </w:r>
-            <w:bookmarkEnd w:id="14"/>
-            <w:bookmarkEnd w:id="15"/>
-            <w:bookmarkEnd w:id="16"/>
-            <w:r>
-              <w:rPr>
-                <w:rFonts w:ascii="Cambria" w:hAnsi="Cambria"/>
-              </w:rPr>
-              <w:t xml:space="preserve">” </w:t>
-            </w:r>
-            <w:r>
-              <w:rPr>
-                <w:rFonts w:ascii="Cambria" w:hAnsi="Cambria"/>
-              </w:rPr>
-              <w:lastRenderedPageBreak/>
-              <w:t>error displayed</w:t>
-            </w:r>
-          </w:p>
-        </w:tc>
-        <w:tc>
-          <w:tcPr>
-            <w:tcW w:w="1559" w:type="dxa"/>
+            <w:r>
+              <w:rPr>
+                <w:rFonts w:ascii="Cambria" w:hAnsi="Cambria"/>
+              </w:rPr>
+              <w:t xml:space="preserve">Please set a valid </w:t>
+            </w:r>
+            <w:r>
+              <w:rPr>
+                <w:rFonts w:ascii="Cambria" w:hAnsi="Cambria"/>
+              </w:rPr>
+              <w:t>t</w:t>
+            </w:r>
+            <w:r>
+              <w:rPr>
+                <w:rFonts w:ascii="Cambria" w:hAnsi="Cambria"/>
+              </w:rPr>
+              <w:t>itle</w:t>
+            </w:r>
+            <w:r>
+              <w:rPr>
+                <w:rFonts w:ascii="Cambria" w:hAnsi="Cambria"/>
+              </w:rPr>
+              <w:t>” error displayed</w:t>
+            </w:r>
+            <w:bookmarkEnd w:id="18"/>
+            <w:bookmarkEnd w:id="19"/>
+          </w:p>
+        </w:tc>
+        <w:tc>
+          <w:tcPr>
+            <w:tcW w:w="2698" w:type="dxa"/>
             <w:vMerge w:val="restart"/>
           </w:tcPr>
           <w:p>
@@ -1651,33 +1510,25 @@
               <w:rPr>
                 <w:rFonts w:ascii="Cambria" w:hAnsi="Cambria"/>
               </w:rPr>
-              <w:lastRenderedPageBreak/>
-              <w:t>“</w:t>
-            </w:r>
-            <w:r>
-              <w:rPr>
-                <w:rFonts w:ascii="Cambria" w:hAnsi="Cambria"/>
-              </w:rPr>
-              <w:t>Please set a valid start</w:t>
-            </w:r>
-            <w:r>
-              <w:rPr>
-                <w:rFonts w:ascii="Cambria" w:hAnsi="Cambria"/>
-              </w:rPr>
-              <w:t xml:space="preserve">” </w:t>
-            </w:r>
-            <w:r>
-              <w:rPr>
-                <w:rFonts w:ascii="Cambria" w:hAnsi="Cambria"/>
-              </w:rPr>
-              <w:lastRenderedPageBreak/>
-              <w:t>error displayed</w:t>
-            </w:r>
-          </w:p>
-        </w:tc>
-        <w:tc>
-          <w:tcPr>
-            <w:tcW w:w="941" w:type="dxa"/>
+              <w:t xml:space="preserve">“Please set a valid </w:t>
+            </w:r>
+            <w:r>
+              <w:rPr>
+                <w:rFonts w:ascii="Cambria" w:hAnsi="Cambria"/>
+              </w:rPr>
+              <w:t>title</w:t>
+            </w:r>
+            <w:r>
+              <w:rPr>
+                <w:rFonts w:ascii="Cambria" w:hAnsi="Cambria"/>
+              </w:rPr>
+              <w:t>” error displayed</w:t>
+            </w:r>
+          </w:p>
+        </w:tc>
+        <w:tc>
+          <w:tcPr>
+            <w:tcW w:w="1214" w:type="dxa"/>
             <w:vMerge w:val="restart"/>
           </w:tcPr>
           <w:p>
@@ -1690,101 +1541,1011 @@
               <w:rPr>
                 <w:rFonts w:ascii="Cambria" w:hAnsi="Cambria"/>
               </w:rPr>
-              <w:lastRenderedPageBreak/>
               <w:t>Pass</w:t>
             </w:r>
+          </w:p>
+        </w:tc>
+      </w:tr>
+      <w:bookmarkEnd w:id="17"/>
+      <w:tr>
+        <w:trPr>
+          <w:trHeight w:val="360"/>
+        </w:trPr>
+        <w:tc>
+          <w:tcPr>
+            <w:tcW w:w="1271" w:type="dxa"/>
+            <w:vMerge/>
+          </w:tcPr>
+          <w:p>
+            <w:pPr>
+              <w:rPr>
+                <w:rFonts w:ascii="Cambria" w:hAnsi="Cambria"/>
+                <w:b/>
+                <w:bCs/>
+              </w:rPr>
+            </w:pPr>
+          </w:p>
+        </w:tc>
+        <w:tc>
+          <w:tcPr>
+            <w:tcW w:w="2937" w:type="dxa"/>
+            <w:vMerge/>
+          </w:tcPr>
+          <w:p>
+            <w:pPr>
+              <w:rPr>
+                <w:rFonts w:ascii="Cambria" w:hAnsi="Cambria"/>
+              </w:rPr>
+            </w:pPr>
+          </w:p>
+        </w:tc>
+        <w:tc>
+          <w:tcPr>
+            <w:tcW w:w="1741" w:type="dxa"/>
+          </w:tcPr>
+          <w:p>
+            <w:pPr>
+              <w:rPr>
+                <w:rFonts w:ascii="Cambria" w:hAnsi="Cambria"/>
+              </w:rPr>
+            </w:pPr>
+            <w:r>
+              <w:rPr>
+                <w:rFonts w:ascii="Cambria" w:hAnsi="Cambria"/>
+              </w:rPr>
+              <w:t>Date</w:t>
+            </w:r>
+          </w:p>
+        </w:tc>
+        <w:tc>
+          <w:tcPr>
+            <w:tcW w:w="1843" w:type="dxa"/>
+          </w:tcPr>
+          <w:p>
+            <w:pPr>
+              <w:rPr>
+                <w:rFonts w:ascii="Cambria" w:hAnsi="Cambria"/>
+              </w:rPr>
+            </w:pPr>
+            <w:bookmarkStart w:id="20" w:name="OLE_LINK47"/>
+            <w:bookmarkStart w:id="21" w:name="OLE_LINK48"/>
+            <w:r>
+              <w:rPr>
+                <w:rFonts w:ascii="Cambria" w:hAnsi="Cambria"/>
+              </w:rPr>
+              <w:t>June 5</w:t>
+            </w:r>
+            <w:bookmarkEnd w:id="20"/>
+            <w:bookmarkEnd w:id="21"/>
+          </w:p>
+        </w:tc>
+        <w:tc>
+          <w:tcPr>
+            <w:tcW w:w="2405" w:type="dxa"/>
+            <w:vMerge/>
+          </w:tcPr>
+          <w:p>
+            <w:pPr>
+              <w:rPr>
+                <w:rFonts w:ascii="Cambria" w:hAnsi="Cambria"/>
+              </w:rPr>
+            </w:pPr>
+          </w:p>
+        </w:tc>
+        <w:tc>
+          <w:tcPr>
+            <w:tcW w:w="2698" w:type="dxa"/>
+            <w:vMerge/>
+          </w:tcPr>
+          <w:p>
+            <w:pPr>
+              <w:rPr>
+                <w:rFonts w:ascii="Cambria" w:hAnsi="Cambria"/>
+              </w:rPr>
+            </w:pPr>
+          </w:p>
+        </w:tc>
+        <w:tc>
+          <w:tcPr>
+            <w:tcW w:w="1214" w:type="dxa"/>
+            <w:vMerge/>
+          </w:tcPr>
+          <w:p>
+            <w:pPr>
+              <w:rPr>
+                <w:rFonts w:ascii="Cambria" w:hAnsi="Cambria"/>
+              </w:rPr>
+            </w:pPr>
           </w:p>
         </w:tc>
       </w:tr>
       <w:tr>
         <w:trPr>
-          <w:trHeight w:val="714"/>
+          <w:trHeight w:val="611"/>
         </w:trPr>
         <w:tc>
           <w:tcPr>
-            <w:tcW w:w="1083" w:type="dxa"/>
-            <w:vMerge/>
-          </w:tcPr>
-          <w:p>
-            <w:pPr>
-              <w:rPr>
-                <w:rFonts w:ascii="Cambria" w:hAnsi="Cambria"/>
-              </w:rPr>
-            </w:pPr>
-          </w:p>
-        </w:tc>
-        <w:tc>
-          <w:tcPr>
-            <w:tcW w:w="1420" w:type="dxa"/>
-            <w:vMerge/>
-          </w:tcPr>
-          <w:p>
-            <w:pPr>
-              <w:rPr>
-                <w:rFonts w:ascii="Cambria" w:hAnsi="Cambria"/>
-              </w:rPr>
-            </w:pPr>
-          </w:p>
-        </w:tc>
-        <w:tc>
-          <w:tcPr>
-            <w:tcW w:w="1409" w:type="dxa"/>
-          </w:tcPr>
-          <w:p>
-            <w:pPr>
-              <w:rPr>
-                <w:rFonts w:ascii="Cambria" w:hAnsi="Cambria"/>
-              </w:rPr>
-            </w:pPr>
-            <w:r>
-              <w:rPr>
-                <w:rFonts w:ascii="Cambria" w:hAnsi="Cambria"/>
-              </w:rPr>
-              <w:t>Start date</w:t>
-            </w:r>
-          </w:p>
-        </w:tc>
-        <w:tc>
-          <w:tcPr>
-            <w:tcW w:w="1192" w:type="dxa"/>
-          </w:tcPr>
-          <w:p>
-            <w:pPr>
-              <w:rPr>
-                <w:rFonts w:ascii="Cambria" w:hAnsi="Cambria"/>
-              </w:rPr>
-            </w:pPr>
-          </w:p>
-        </w:tc>
-        <w:tc>
-          <w:tcPr>
-            <w:tcW w:w="1412" w:type="dxa"/>
-            <w:vMerge/>
-          </w:tcPr>
-          <w:p>
-            <w:pPr>
-              <w:rPr>
-                <w:rFonts w:ascii="Cambria" w:hAnsi="Cambria"/>
-              </w:rPr>
-            </w:pPr>
-          </w:p>
-        </w:tc>
-        <w:tc>
-          <w:tcPr>
-            <w:tcW w:w="1559" w:type="dxa"/>
-            <w:vMerge/>
-          </w:tcPr>
-          <w:p>
-            <w:pPr>
-              <w:rPr>
-                <w:rFonts w:ascii="Cambria" w:hAnsi="Cambria"/>
-              </w:rPr>
-            </w:pPr>
-          </w:p>
-        </w:tc>
-        <w:tc>
-          <w:tcPr>
-            <w:tcW w:w="941" w:type="dxa"/>
+            <w:tcW w:w="1271" w:type="dxa"/>
+            <w:vMerge/>
+          </w:tcPr>
+          <w:p>
+            <w:pPr>
+              <w:rPr>
+                <w:rFonts w:ascii="Cambria" w:hAnsi="Cambria"/>
+                <w:b/>
+                <w:bCs/>
+              </w:rPr>
+            </w:pPr>
+          </w:p>
+        </w:tc>
+        <w:tc>
+          <w:tcPr>
+            <w:tcW w:w="2937" w:type="dxa"/>
+            <w:vMerge/>
+          </w:tcPr>
+          <w:p>
+            <w:pPr>
+              <w:rPr>
+                <w:rFonts w:ascii="Cambria" w:hAnsi="Cambria"/>
+              </w:rPr>
+            </w:pPr>
+          </w:p>
+        </w:tc>
+        <w:tc>
+          <w:tcPr>
+            <w:tcW w:w="1741" w:type="dxa"/>
+          </w:tcPr>
+          <w:p>
+            <w:pPr>
+              <w:rPr>
+                <w:rFonts w:ascii="Cambria" w:hAnsi="Cambria"/>
+              </w:rPr>
+            </w:pPr>
+            <w:r>
+              <w:rPr>
+                <w:rFonts w:ascii="Cambria" w:hAnsi="Cambria"/>
+              </w:rPr>
+              <w:t>Category</w:t>
+            </w:r>
+          </w:p>
+        </w:tc>
+        <w:tc>
+          <w:tcPr>
+            <w:tcW w:w="1843" w:type="dxa"/>
+          </w:tcPr>
+          <w:p>
+            <w:pPr>
+              <w:rPr>
+                <w:rFonts w:ascii="Cambria" w:hAnsi="Cambria"/>
+              </w:rPr>
+            </w:pPr>
+            <w:r>
+              <w:rPr>
+                <w:rFonts w:ascii="Cambria" w:hAnsi="Cambria"/>
+              </w:rPr>
+              <w:t>Stay</w:t>
+            </w:r>
+          </w:p>
+        </w:tc>
+        <w:tc>
+          <w:tcPr>
+            <w:tcW w:w="2405" w:type="dxa"/>
+            <w:vMerge/>
+          </w:tcPr>
+          <w:p>
+            <w:pPr>
+              <w:rPr>
+                <w:rFonts w:ascii="Cambria" w:hAnsi="Cambria"/>
+              </w:rPr>
+            </w:pPr>
+          </w:p>
+        </w:tc>
+        <w:tc>
+          <w:tcPr>
+            <w:tcW w:w="2698" w:type="dxa"/>
+            <w:vMerge/>
+          </w:tcPr>
+          <w:p>
+            <w:pPr>
+              <w:rPr>
+                <w:rFonts w:ascii="Cambria" w:hAnsi="Cambria"/>
+              </w:rPr>
+            </w:pPr>
+          </w:p>
+        </w:tc>
+        <w:tc>
+          <w:tcPr>
+            <w:tcW w:w="1214" w:type="dxa"/>
+            <w:vMerge/>
+          </w:tcPr>
+          <w:p>
+            <w:pPr>
+              <w:rPr>
+                <w:rFonts w:ascii="Cambria" w:hAnsi="Cambria"/>
+              </w:rPr>
+            </w:pPr>
+          </w:p>
+        </w:tc>
+      </w:tr>
+      <w:tr>
+        <w:trPr>
+          <w:trHeight w:val="360"/>
+        </w:trPr>
+        <w:tc>
+          <w:tcPr>
+            <w:tcW w:w="1271" w:type="dxa"/>
+            <w:vMerge w:val="restart"/>
+          </w:tcPr>
+          <w:p>
+            <w:pPr>
+              <w:rPr>
+                <w:rFonts w:ascii="Cambria" w:hAnsi="Cambria"/>
+                <w:b/>
+                <w:bCs/>
+              </w:rPr>
+            </w:pPr>
+            <w:bookmarkStart w:id="22" w:name="OLE_LINK26"/>
+            <w:bookmarkStart w:id="23" w:name="OLE_LINK27"/>
+            <w:bookmarkStart w:id="24" w:name="_Hlk71644806"/>
+            <w:r>
+              <w:rPr>
+                <w:rFonts w:ascii="Cambria" w:hAnsi="Cambria"/>
+                <w:b/>
+                <w:bCs/>
+              </w:rPr>
+              <w:t>T1.01.03</w:t>
+            </w:r>
+          </w:p>
+        </w:tc>
+        <w:tc>
+          <w:tcPr>
+            <w:tcW w:w="2937" w:type="dxa"/>
+            <w:vMerge w:val="restart"/>
+          </w:tcPr>
+          <w:p>
+            <w:pPr>
+              <w:rPr>
+                <w:rFonts w:ascii="Cambria" w:hAnsi="Cambria"/>
+              </w:rPr>
+            </w:pPr>
+            <w:r>
+              <w:rPr>
+                <w:rFonts w:ascii="Cambria" w:hAnsi="Cambria"/>
+              </w:rPr>
+              <w:t>To test the functionality of the ‘New Item’ screen with no start date provided</w:t>
+            </w:r>
+          </w:p>
+        </w:tc>
+        <w:tc>
+          <w:tcPr>
+            <w:tcW w:w="1741" w:type="dxa"/>
+          </w:tcPr>
+          <w:p>
+            <w:pPr>
+              <w:rPr>
+                <w:rFonts w:ascii="Cambria" w:hAnsi="Cambria"/>
+              </w:rPr>
+            </w:pPr>
+            <w:bookmarkStart w:id="25" w:name="OLE_LINK34"/>
+            <w:bookmarkStart w:id="26" w:name="OLE_LINK35"/>
+            <w:bookmarkStart w:id="27" w:name="OLE_LINK38"/>
+            <w:r>
+              <w:rPr>
+                <w:rFonts w:ascii="Cambria" w:hAnsi="Cambria"/>
+              </w:rPr>
+              <w:t>Title</w:t>
+            </w:r>
+            <w:r>
+              <w:rPr>
+                <w:rFonts w:ascii="Cambria" w:hAnsi="Cambria"/>
+              </w:rPr>
+              <w:t xml:space="preserve"> </w:t>
+            </w:r>
+            <w:bookmarkEnd w:id="25"/>
+            <w:bookmarkEnd w:id="26"/>
+            <w:bookmarkEnd w:id="27"/>
+          </w:p>
+        </w:tc>
+        <w:tc>
+          <w:tcPr>
+            <w:tcW w:w="1843" w:type="dxa"/>
+          </w:tcPr>
+          <w:p>
+            <w:pPr>
+              <w:rPr>
+                <w:rFonts w:ascii="Cambria" w:hAnsi="Cambria"/>
+              </w:rPr>
+            </w:pPr>
+            <w:bookmarkStart w:id="28" w:name="OLE_LINK45"/>
+            <w:bookmarkStart w:id="29" w:name="OLE_LINK46"/>
+            <w:r>
+              <w:rPr>
+                <w:rFonts w:ascii="Cambria" w:hAnsi="Cambria"/>
+              </w:rPr>
+              <w:t>Test Item 123</w:t>
+            </w:r>
+            <w:bookmarkEnd w:id="28"/>
+            <w:bookmarkEnd w:id="29"/>
+          </w:p>
+        </w:tc>
+        <w:tc>
+          <w:tcPr>
+            <w:tcW w:w="2405" w:type="dxa"/>
+            <w:vMerge w:val="restart"/>
+          </w:tcPr>
+          <w:p>
+            <w:pPr>
+              <w:rPr>
+                <w:rFonts w:ascii="Cambria" w:hAnsi="Cambria"/>
+              </w:rPr>
+            </w:pPr>
+            <w:r>
+              <w:rPr>
+                <w:rFonts w:ascii="Cambria" w:hAnsi="Cambria"/>
+              </w:rPr>
+              <w:t>“</w:t>
+            </w:r>
+            <w:bookmarkStart w:id="30" w:name="OLE_LINK15"/>
+            <w:bookmarkStart w:id="31" w:name="OLE_LINK16"/>
+            <w:bookmarkStart w:id="32" w:name="OLE_LINK17"/>
+            <w:r>
+              <w:rPr>
+                <w:rFonts w:ascii="Cambria" w:hAnsi="Cambria"/>
+              </w:rPr>
+              <w:t xml:space="preserve">Please set a valid </w:t>
+            </w:r>
+            <w:bookmarkEnd w:id="30"/>
+            <w:bookmarkEnd w:id="31"/>
+            <w:bookmarkEnd w:id="32"/>
+            <w:r>
+              <w:rPr>
+                <w:rFonts w:ascii="Cambria" w:hAnsi="Cambria"/>
+              </w:rPr>
+              <w:t>date</w:t>
+            </w:r>
+            <w:r>
+              <w:rPr>
+                <w:rFonts w:ascii="Cambria" w:hAnsi="Cambria"/>
+              </w:rPr>
+              <w:t>” error displayed</w:t>
+            </w:r>
+          </w:p>
+        </w:tc>
+        <w:tc>
+          <w:tcPr>
+            <w:tcW w:w="2698" w:type="dxa"/>
+            <w:vMerge w:val="restart"/>
+          </w:tcPr>
+          <w:p>
+            <w:pPr>
+              <w:rPr>
+                <w:rFonts w:ascii="Cambria" w:hAnsi="Cambria"/>
+              </w:rPr>
+            </w:pPr>
+            <w:r>
+              <w:rPr>
+                <w:rFonts w:ascii="Cambria" w:hAnsi="Cambria"/>
+              </w:rPr>
+              <w:t xml:space="preserve">“Please set a valid </w:t>
+            </w:r>
+            <w:r>
+              <w:rPr>
+                <w:rFonts w:ascii="Cambria" w:hAnsi="Cambria"/>
+              </w:rPr>
+              <w:t>date</w:t>
+            </w:r>
+            <w:r>
+              <w:rPr>
+                <w:rFonts w:ascii="Cambria" w:hAnsi="Cambria"/>
+              </w:rPr>
+              <w:t>” error displayed</w:t>
+            </w:r>
+          </w:p>
+        </w:tc>
+        <w:tc>
+          <w:tcPr>
+            <w:tcW w:w="1214" w:type="dxa"/>
+            <w:vMerge w:val="restart"/>
+          </w:tcPr>
+          <w:p>
+            <w:pPr>
+              <w:rPr>
+                <w:rFonts w:ascii="Cambria" w:hAnsi="Cambria"/>
+              </w:rPr>
+            </w:pPr>
+            <w:r>
+              <w:rPr>
+                <w:rFonts w:ascii="Cambria" w:hAnsi="Cambria"/>
+              </w:rPr>
+              <w:t>Pass</w:t>
+            </w:r>
+          </w:p>
+        </w:tc>
+      </w:tr>
+      <w:tr>
+        <w:trPr>
+          <w:trHeight w:val="360"/>
+        </w:trPr>
+        <w:tc>
+          <w:tcPr>
+            <w:tcW w:w="1271" w:type="dxa"/>
+            <w:vMerge/>
+          </w:tcPr>
+          <w:p>
+            <w:pPr>
+              <w:rPr>
+                <w:rFonts w:ascii="Cambria" w:hAnsi="Cambria"/>
+                <w:b/>
+                <w:bCs/>
+              </w:rPr>
+            </w:pPr>
+          </w:p>
+        </w:tc>
+        <w:tc>
+          <w:tcPr>
+            <w:tcW w:w="2937" w:type="dxa"/>
+            <w:vMerge/>
+          </w:tcPr>
+          <w:p>
+            <w:pPr>
+              <w:rPr>
+                <w:rFonts w:ascii="Cambria" w:hAnsi="Cambria"/>
+              </w:rPr>
+            </w:pPr>
+          </w:p>
+        </w:tc>
+        <w:tc>
+          <w:tcPr>
+            <w:tcW w:w="1741" w:type="dxa"/>
+          </w:tcPr>
+          <w:p>
+            <w:pPr>
+              <w:rPr>
+                <w:rFonts w:ascii="Cambria" w:hAnsi="Cambria"/>
+              </w:rPr>
+            </w:pPr>
+            <w:bookmarkStart w:id="33" w:name="OLE_LINK39"/>
+            <w:bookmarkStart w:id="34" w:name="OLE_LINK40"/>
+            <w:r>
+              <w:rPr>
+                <w:rFonts w:ascii="Cambria" w:hAnsi="Cambria"/>
+              </w:rPr>
+              <w:t>Date</w:t>
+            </w:r>
+            <w:bookmarkEnd w:id="33"/>
+            <w:bookmarkEnd w:id="34"/>
+          </w:p>
+        </w:tc>
+        <w:tc>
+          <w:tcPr>
+            <w:tcW w:w="1843" w:type="dxa"/>
+          </w:tcPr>
+          <w:p>
+            <w:pPr>
+              <w:rPr>
+                <w:rFonts w:ascii="Cambria" w:hAnsi="Cambria"/>
+              </w:rPr>
+            </w:pPr>
+          </w:p>
+        </w:tc>
+        <w:tc>
+          <w:tcPr>
+            <w:tcW w:w="2405" w:type="dxa"/>
+            <w:vMerge/>
+          </w:tcPr>
+          <w:p>
+            <w:pPr>
+              <w:rPr>
+                <w:rFonts w:ascii="Cambria" w:hAnsi="Cambria"/>
+              </w:rPr>
+            </w:pPr>
+          </w:p>
+        </w:tc>
+        <w:tc>
+          <w:tcPr>
+            <w:tcW w:w="2698" w:type="dxa"/>
+            <w:vMerge/>
+          </w:tcPr>
+          <w:p>
+            <w:pPr>
+              <w:rPr>
+                <w:rFonts w:ascii="Cambria" w:hAnsi="Cambria"/>
+              </w:rPr>
+            </w:pPr>
+          </w:p>
+        </w:tc>
+        <w:tc>
+          <w:tcPr>
+            <w:tcW w:w="1214" w:type="dxa"/>
+            <w:vMerge/>
+          </w:tcPr>
+          <w:p>
+            <w:pPr>
+              <w:rPr>
+                <w:rFonts w:ascii="Cambria" w:hAnsi="Cambria"/>
+              </w:rPr>
+            </w:pPr>
+          </w:p>
+        </w:tc>
+      </w:tr>
+      <w:bookmarkEnd w:id="24"/>
+      <w:tr>
+        <w:trPr>
+          <w:trHeight w:val="726"/>
+        </w:trPr>
+        <w:tc>
+          <w:tcPr>
+            <w:tcW w:w="1271" w:type="dxa"/>
+            <w:vMerge/>
+          </w:tcPr>
+          <w:p>
+            <w:pPr>
+              <w:rPr>
+                <w:rFonts w:ascii="Cambria" w:hAnsi="Cambria"/>
+                <w:b/>
+                <w:bCs/>
+              </w:rPr>
+            </w:pPr>
+          </w:p>
+        </w:tc>
+        <w:tc>
+          <w:tcPr>
+            <w:tcW w:w="2937" w:type="dxa"/>
+            <w:vMerge/>
+          </w:tcPr>
+          <w:p>
+            <w:pPr>
+              <w:rPr>
+                <w:rFonts w:ascii="Cambria" w:hAnsi="Cambria"/>
+              </w:rPr>
+            </w:pPr>
+          </w:p>
+        </w:tc>
+        <w:tc>
+          <w:tcPr>
+            <w:tcW w:w="1741" w:type="dxa"/>
+          </w:tcPr>
+          <w:p>
+            <w:pPr>
+              <w:rPr>
+                <w:rFonts w:ascii="Cambria" w:hAnsi="Cambria"/>
+              </w:rPr>
+            </w:pPr>
+            <w:bookmarkStart w:id="35" w:name="OLE_LINK41"/>
+            <w:bookmarkStart w:id="36" w:name="OLE_LINK42"/>
+            <w:r>
+              <w:rPr>
+                <w:rFonts w:ascii="Cambria" w:hAnsi="Cambria"/>
+              </w:rPr>
+              <w:t>Category</w:t>
+            </w:r>
+            <w:bookmarkEnd w:id="35"/>
+            <w:bookmarkEnd w:id="36"/>
+          </w:p>
+        </w:tc>
+        <w:tc>
+          <w:tcPr>
+            <w:tcW w:w="1843" w:type="dxa"/>
+          </w:tcPr>
+          <w:p>
+            <w:pPr>
+              <w:rPr>
+                <w:rFonts w:ascii="Cambria" w:hAnsi="Cambria"/>
+              </w:rPr>
+            </w:pPr>
+            <w:r>
+              <w:rPr>
+                <w:rFonts w:ascii="Cambria" w:hAnsi="Cambria"/>
+              </w:rPr>
+              <w:t>Stay</w:t>
+            </w:r>
+          </w:p>
+        </w:tc>
+        <w:tc>
+          <w:tcPr>
+            <w:tcW w:w="2405" w:type="dxa"/>
+            <w:vMerge/>
+          </w:tcPr>
+          <w:p>
+            <w:pPr>
+              <w:rPr>
+                <w:rFonts w:ascii="Cambria" w:hAnsi="Cambria"/>
+              </w:rPr>
+            </w:pPr>
+          </w:p>
+        </w:tc>
+        <w:tc>
+          <w:tcPr>
+            <w:tcW w:w="2698" w:type="dxa"/>
+            <w:vMerge/>
+          </w:tcPr>
+          <w:p>
+            <w:pPr>
+              <w:rPr>
+                <w:rFonts w:ascii="Cambria" w:hAnsi="Cambria"/>
+              </w:rPr>
+            </w:pPr>
+          </w:p>
+        </w:tc>
+        <w:tc>
+          <w:tcPr>
+            <w:tcW w:w="1214" w:type="dxa"/>
+            <w:vMerge/>
+          </w:tcPr>
+          <w:p>
+            <w:pPr>
+              <w:rPr>
+                <w:rFonts w:ascii="Cambria" w:hAnsi="Cambria"/>
+              </w:rPr>
+            </w:pPr>
+          </w:p>
+        </w:tc>
+      </w:tr>
+      <w:bookmarkEnd w:id="22"/>
+      <w:bookmarkEnd w:id="23"/>
+      <w:tr>
+        <w:trPr>
+          <w:trHeight w:val="428"/>
+        </w:trPr>
+        <w:tc>
+          <w:tcPr>
+            <w:tcW w:w="1271" w:type="dxa"/>
+            <w:vMerge w:val="restart"/>
+          </w:tcPr>
+          <w:p>
+            <w:pPr>
+              <w:rPr>
+                <w:rFonts w:ascii="Cambria" w:hAnsi="Cambria"/>
+                <w:b/>
+                <w:bCs/>
+              </w:rPr>
+            </w:pPr>
+            <w:r>
+              <w:rPr>
+                <w:rFonts w:ascii="Cambria" w:hAnsi="Cambria"/>
+                <w:b/>
+                <w:bCs/>
+              </w:rPr>
+              <w:t>T1.01.0</w:t>
+            </w:r>
+            <w:r>
+              <w:rPr>
+                <w:rFonts w:ascii="Cambria" w:hAnsi="Cambria"/>
+                <w:b/>
+                <w:bCs/>
+              </w:rPr>
+              <w:t>4</w:t>
+            </w:r>
+          </w:p>
+        </w:tc>
+        <w:tc>
+          <w:tcPr>
+            <w:tcW w:w="2937" w:type="dxa"/>
+            <w:vMerge w:val="restart"/>
+          </w:tcPr>
+          <w:p>
+            <w:pPr>
+              <w:rPr>
+                <w:rFonts w:ascii="Cambria" w:hAnsi="Cambria"/>
+              </w:rPr>
+            </w:pPr>
+            <w:r>
+              <w:rPr>
+                <w:rFonts w:ascii="Cambria" w:hAnsi="Cambria"/>
+              </w:rPr>
+              <w:t>To test the functionality of the ‘New Item’ screen with no start date provided</w:t>
+            </w:r>
+          </w:p>
+        </w:tc>
+        <w:tc>
+          <w:tcPr>
+            <w:tcW w:w="1741" w:type="dxa"/>
+          </w:tcPr>
+          <w:p>
+            <w:pPr>
+              <w:rPr>
+                <w:rFonts w:ascii="Cambria" w:hAnsi="Cambria"/>
+              </w:rPr>
+            </w:pPr>
+            <w:r>
+              <w:rPr>
+                <w:rFonts w:ascii="Cambria" w:hAnsi="Cambria"/>
+              </w:rPr>
+              <w:t>Title</w:t>
+            </w:r>
+          </w:p>
+        </w:tc>
+        <w:tc>
+          <w:tcPr>
+            <w:tcW w:w="1843" w:type="dxa"/>
+          </w:tcPr>
+          <w:p>
+            <w:pPr>
+              <w:rPr>
+                <w:rFonts w:ascii="Cambria" w:hAnsi="Cambria"/>
+              </w:rPr>
+            </w:pPr>
+            <w:r>
+              <w:rPr>
+                <w:rFonts w:ascii="Cambria" w:hAnsi="Cambria"/>
+              </w:rPr>
+              <w:t>Test Item 123</w:t>
+            </w:r>
+          </w:p>
+        </w:tc>
+        <w:tc>
+          <w:tcPr>
+            <w:tcW w:w="2405" w:type="dxa"/>
+            <w:vMerge w:val="restart"/>
+          </w:tcPr>
+          <w:p>
+            <w:pPr>
+              <w:rPr>
+                <w:rFonts w:ascii="Cambria" w:hAnsi="Cambria"/>
+              </w:rPr>
+            </w:pPr>
+            <w:bookmarkStart w:id="37" w:name="OLE_LINK49"/>
+            <w:bookmarkStart w:id="38" w:name="OLE_LINK50"/>
+            <w:r>
+              <w:rPr>
+                <w:rFonts w:ascii="Cambria" w:hAnsi="Cambria"/>
+              </w:rPr>
+              <w:t xml:space="preserve">“Please </w:t>
+            </w:r>
+            <w:r>
+              <w:rPr>
+                <w:rFonts w:ascii="Cambria" w:hAnsi="Cambria"/>
+              </w:rPr>
+              <w:t>pick a category from the list</w:t>
+            </w:r>
+            <w:r>
+              <w:rPr>
+                <w:rFonts w:ascii="Cambria" w:hAnsi="Cambria"/>
+              </w:rPr>
+              <w:t>” error displayed</w:t>
+            </w:r>
+            <w:bookmarkEnd w:id="37"/>
+            <w:bookmarkEnd w:id="38"/>
+          </w:p>
+        </w:tc>
+        <w:tc>
+          <w:tcPr>
+            <w:tcW w:w="2698" w:type="dxa"/>
+            <w:vMerge w:val="restart"/>
+          </w:tcPr>
+          <w:p>
+            <w:pPr>
+              <w:rPr>
+                <w:rFonts w:ascii="Cambria" w:hAnsi="Cambria"/>
+              </w:rPr>
+            </w:pPr>
+            <w:r>
+              <w:rPr>
+                <w:rFonts w:ascii="Cambria" w:hAnsi="Cambria"/>
+              </w:rPr>
+              <w:t>“Please pick a category from the list” error displayed</w:t>
+            </w:r>
+          </w:p>
+        </w:tc>
+        <w:tc>
+          <w:tcPr>
+            <w:tcW w:w="1214" w:type="dxa"/>
+            <w:vMerge w:val="restart"/>
+          </w:tcPr>
+          <w:p>
+            <w:pPr>
+              <w:rPr>
+                <w:rFonts w:ascii="Cambria" w:hAnsi="Cambria"/>
+              </w:rPr>
+            </w:pPr>
+            <w:r>
+              <w:rPr>
+                <w:rFonts w:ascii="Cambria" w:hAnsi="Cambria"/>
+              </w:rPr>
+              <w:t>Pass</w:t>
+            </w:r>
+          </w:p>
+        </w:tc>
+      </w:tr>
+      <w:tr>
+        <w:trPr>
+          <w:trHeight w:val="426"/>
+        </w:trPr>
+        <w:tc>
+          <w:tcPr>
+            <w:tcW w:w="1271" w:type="dxa"/>
+            <w:vMerge/>
+          </w:tcPr>
+          <w:p>
+            <w:pPr>
+              <w:rPr>
+                <w:rFonts w:ascii="Cambria" w:hAnsi="Cambria"/>
+                <w:b/>
+                <w:bCs/>
+              </w:rPr>
+            </w:pPr>
+          </w:p>
+        </w:tc>
+        <w:tc>
+          <w:tcPr>
+            <w:tcW w:w="2937" w:type="dxa"/>
+            <w:vMerge/>
+          </w:tcPr>
+          <w:p>
+            <w:pPr>
+              <w:rPr>
+                <w:rFonts w:ascii="Cambria" w:hAnsi="Cambria"/>
+              </w:rPr>
+            </w:pPr>
+          </w:p>
+        </w:tc>
+        <w:tc>
+          <w:tcPr>
+            <w:tcW w:w="1741" w:type="dxa"/>
+          </w:tcPr>
+          <w:p>
+            <w:pPr>
+              <w:rPr>
+                <w:rFonts w:ascii="Cambria" w:hAnsi="Cambria"/>
+              </w:rPr>
+            </w:pPr>
+            <w:r>
+              <w:rPr>
+                <w:rFonts w:ascii="Cambria" w:hAnsi="Cambria"/>
+              </w:rPr>
+              <w:t>Date</w:t>
+            </w:r>
+          </w:p>
+        </w:tc>
+        <w:tc>
+          <w:tcPr>
+            <w:tcW w:w="1843" w:type="dxa"/>
+          </w:tcPr>
+          <w:p>
+            <w:pPr>
+              <w:rPr>
+                <w:rFonts w:ascii="Cambria" w:hAnsi="Cambria"/>
+              </w:rPr>
+            </w:pPr>
+            <w:r>
+              <w:rPr>
+                <w:rFonts w:ascii="Cambria" w:hAnsi="Cambria"/>
+              </w:rPr>
+              <w:t>June 5</w:t>
+            </w:r>
+          </w:p>
+        </w:tc>
+        <w:tc>
+          <w:tcPr>
+            <w:tcW w:w="2405" w:type="dxa"/>
+            <w:vMerge/>
+          </w:tcPr>
+          <w:p>
+            <w:pPr>
+              <w:rPr>
+                <w:rFonts w:ascii="Cambria" w:hAnsi="Cambria"/>
+              </w:rPr>
+            </w:pPr>
+          </w:p>
+        </w:tc>
+        <w:tc>
+          <w:tcPr>
+            <w:tcW w:w="2698" w:type="dxa"/>
+            <w:vMerge/>
+          </w:tcPr>
+          <w:p>
+            <w:pPr>
+              <w:rPr>
+                <w:rFonts w:ascii="Cambria" w:hAnsi="Cambria"/>
+              </w:rPr>
+            </w:pPr>
+          </w:p>
+        </w:tc>
+        <w:tc>
+          <w:tcPr>
+            <w:tcW w:w="1214" w:type="dxa"/>
+            <w:vMerge/>
+          </w:tcPr>
+          <w:p>
+            <w:pPr>
+              <w:rPr>
+                <w:rFonts w:ascii="Cambria" w:hAnsi="Cambria"/>
+              </w:rPr>
+            </w:pPr>
+          </w:p>
+        </w:tc>
+      </w:tr>
+      <w:tr>
+        <w:trPr>
+          <w:trHeight w:val="426"/>
+        </w:trPr>
+        <w:tc>
+          <w:tcPr>
+            <w:tcW w:w="1271" w:type="dxa"/>
+            <w:vMerge/>
+          </w:tcPr>
+          <w:p>
+            <w:pPr>
+              <w:rPr>
+                <w:rFonts w:ascii="Cambria" w:hAnsi="Cambria"/>
+                <w:b/>
+                <w:bCs/>
+              </w:rPr>
+            </w:pPr>
+          </w:p>
+        </w:tc>
+        <w:tc>
+          <w:tcPr>
+            <w:tcW w:w="2937" w:type="dxa"/>
+            <w:vMerge/>
+          </w:tcPr>
+          <w:p>
+            <w:pPr>
+              <w:rPr>
+                <w:rFonts w:ascii="Cambria" w:hAnsi="Cambria"/>
+              </w:rPr>
+            </w:pPr>
+          </w:p>
+        </w:tc>
+        <w:tc>
+          <w:tcPr>
+            <w:tcW w:w="1741" w:type="dxa"/>
+          </w:tcPr>
+          <w:p>
+            <w:pPr>
+              <w:rPr>
+                <w:rFonts w:ascii="Cambria" w:hAnsi="Cambria"/>
+              </w:rPr>
+            </w:pPr>
+            <w:r>
+              <w:rPr>
+                <w:rFonts w:ascii="Cambria" w:hAnsi="Cambria"/>
+              </w:rPr>
+              <w:t>Category</w:t>
+            </w:r>
+          </w:p>
+        </w:tc>
+        <w:tc>
+          <w:tcPr>
+            <w:tcW w:w="1843" w:type="dxa"/>
+          </w:tcPr>
+          <w:p>
+            <w:pPr>
+              <w:rPr>
+                <w:rFonts w:ascii="Cambria" w:hAnsi="Cambria"/>
+              </w:rPr>
+            </w:pPr>
+          </w:p>
+        </w:tc>
+        <w:tc>
+          <w:tcPr>
+            <w:tcW w:w="2405" w:type="dxa"/>
+            <w:vMerge/>
+          </w:tcPr>
+          <w:p>
+            <w:pPr>
+              <w:rPr>
+                <w:rFonts w:ascii="Cambria" w:hAnsi="Cambria"/>
+              </w:rPr>
+            </w:pPr>
+          </w:p>
+        </w:tc>
+        <w:tc>
+          <w:tcPr>
+            <w:tcW w:w="2698" w:type="dxa"/>
+            <w:vMerge/>
+          </w:tcPr>
+          <w:p>
+            <w:pPr>
+              <w:rPr>
+                <w:rFonts w:ascii="Cambria" w:hAnsi="Cambria"/>
+              </w:rPr>
+            </w:pPr>
+          </w:p>
+        </w:tc>
+        <w:tc>
+          <w:tcPr>
+            <w:tcW w:w="1214" w:type="dxa"/>
             <w:vMerge/>
           </w:tcPr>
           <w:p>
@@ -1805,104 +2566,8 @@
         </w:rPr>
       </w:pPr>
     </w:p>
-    <w:p>
-      <w:pPr>
-        <w:rPr>
-          <w:rFonts w:ascii="Cambria" w:hAnsi="Cambria"/>
-          <w:b/>
-        </w:rPr>
-      </w:pPr>
-    </w:p>
-    <w:p>
-      <w:pPr>
-        <w:rPr>
-          <w:rFonts w:ascii="Cambria" w:hAnsi="Cambria"/>
-          <w:b/>
-        </w:rPr>
-      </w:pPr>
-    </w:p>
-    <w:p>
-      <w:pPr>
-        <w:rPr>
-          <w:rFonts w:ascii="Cambria" w:hAnsi="Cambria"/>
-          <w:b/>
-        </w:rPr>
-      </w:pPr>
-    </w:p>
-    <w:p>
-      <w:pPr>
-        <w:rPr>
-          <w:rFonts w:ascii="Cambria" w:hAnsi="Cambria"/>
-          <w:b/>
-        </w:rPr>
-      </w:pPr>
-    </w:p>
-    <w:p>
-      <w:pPr>
-        <w:rPr>
-          <w:rFonts w:ascii="Cambria" w:hAnsi="Cambria"/>
-          <w:b/>
-        </w:rPr>
-      </w:pPr>
-    </w:p>
-    <w:p>
-      <w:pPr>
-        <w:rPr>
-          <w:rFonts w:ascii="Cambria" w:hAnsi="Cambria"/>
-          <w:b/>
-        </w:rPr>
-      </w:pPr>
-    </w:p>
-    <w:p>
-      <w:pPr>
-        <w:rPr>
-          <w:rFonts w:ascii="Cambria" w:hAnsi="Cambria"/>
-          <w:b/>
-        </w:rPr>
-      </w:pPr>
-    </w:p>
-    <w:p>
-      <w:pPr>
-        <w:rPr>
-          <w:rFonts w:ascii="Cambria" w:hAnsi="Cambria"/>
-          <w:b/>
-        </w:rPr>
-      </w:pPr>
-    </w:p>
-    <w:p>
-      <w:pPr>
-        <w:rPr>
-          <w:rFonts w:ascii="Cambria" w:hAnsi="Cambria"/>
-          <w:b/>
-        </w:rPr>
-      </w:pPr>
-    </w:p>
-    <w:p>
-      <w:pPr>
-        <w:rPr>
-          <w:rFonts w:ascii="Cambria" w:hAnsi="Cambria"/>
-          <w:b/>
-        </w:rPr>
-      </w:pPr>
-    </w:p>
-    <w:p>
-      <w:pPr>
-        <w:rPr>
-          <w:rFonts w:ascii="Cambria" w:hAnsi="Cambria"/>
-          <w:b/>
-        </w:rPr>
-      </w:pPr>
-    </w:p>
-    <w:p>
-      <w:pPr>
-        <w:rPr>
-          <w:rFonts w:ascii="Cambria" w:hAnsi="Cambria"/>
-          <w:b/>
-        </w:rPr>
-      </w:pPr>
-    </w:p>
     <w:sectPr>
-      <w:pgSz w:w="11906" w:h="16838"/>
+      <w:pgSz w:w="16838" w:h="11906" w:orient="landscape"/>
       <w:pgMar w:top="1440" w:right="1440" w:bottom="1440" w:left="1440" w:header="708" w:footer="708" w:gutter="0"/>
       <w:cols w:space="708"/>
       <w:docGrid w:linePitch="360"/>

</xml_diff>

<commit_message>
update to descriptive tests
</commit_message>
<xml_diff>
--- a/docs/TestforEntryCreated.docx
+++ b/docs/TestforEntryCreated.docx
@@ -25,7 +25,19 @@
         <w:rPr>
           <w:rFonts w:ascii="Cambria" w:hAnsi="Cambria"/>
         </w:rPr>
-        <w:t>create a new trip entry</w:t>
+        <w:t xml:space="preserve">create a new trip </w:t>
+      </w:r>
+      <w:r>
+        <w:rPr>
+          <w:rFonts w:ascii="Cambria" w:hAnsi="Cambria"/>
+        </w:rPr>
+        <w:t xml:space="preserve">item </w:t>
+      </w:r>
+      <w:r>
+        <w:rPr>
+          <w:rFonts w:ascii="Cambria" w:hAnsi="Cambria"/>
+        </w:rPr>
+        <w:t>entry</w:t>
       </w:r>
     </w:p>
     <w:p>
@@ -83,7 +95,13 @@
         <w:rPr>
           <w:rFonts w:ascii="Cambria" w:hAnsi="Cambria"/>
         </w:rPr>
-        <w:t>create a trip itinerary</w:t>
+        <w:t>put together</w:t>
+      </w:r>
+      <w:r>
+        <w:rPr>
+          <w:rFonts w:ascii="Cambria" w:hAnsi="Cambria"/>
+        </w:rPr>
+        <w:t xml:space="preserve"> a trip itinerary</w:t>
       </w:r>
     </w:p>
     <w:p>

</xml_diff>